<commit_message>
Update finale Modulnamen in MPO
</commit_message>
<xml_diff>
--- a/ordnungen/mpo5.docx
+++ b/ordnungen/mpo5.docx
@@ -8,15 +8,7 @@
         <w:spacing w:before="240" w:after="60"/>
       </w:pPr>
       <w:r>
-        <w:t>Arbeiten mit der Word-Vorlage (*.</w:t>
-      </w:r>
-      <w:proofErr w:type="spellStart"/>
-      <w:r>
-        <w:t>dotx</w:t>
-      </w:r>
-      <w:proofErr w:type="spellEnd"/>
-      <w:r>
-        <w:t xml:space="preserve">) zur Erstellung einer Prüfungsordnung für </w:t>
+        <w:t xml:space="preserve">Arbeiten mit der Word-Vorlage (*.dotx) zur Erstellung einer Prüfungsordnung für </w:t>
       </w:r>
       <w:r>
         <w:br/>
@@ -373,13 +365,8 @@
               <w:framePr w:hSpace="0" w:wrap="auto" w:hAnchor="text" w:yAlign="inline"/>
             </w:pPr>
             <w:r>
-              <w:t xml:space="preserve">Christian </w:t>
-            </w:r>
-            <w:proofErr w:type="spellStart"/>
-            <w:r>
-              <w:t>Noss</w:t>
-            </w:r>
-            <w:proofErr w:type="spellEnd"/>
+              <w:t>Christian Noss</w:t>
+            </w:r>
           </w:p>
         </w:tc>
         <w:tc>
@@ -643,6 +630,9 @@
               <w:pStyle w:val="Tabellentextlinksbndig"/>
               <w:framePr w:hSpace="0" w:wrap="auto" w:hAnchor="text" w:yAlign="inline"/>
             </w:pPr>
+            <w:r>
+              <w:t>19.01.2023</w:t>
+            </w:r>
           </w:p>
         </w:tc>
         <w:tc>
@@ -655,6 +645,9 @@
               <w:pStyle w:val="Tabellentextlinksbndig"/>
               <w:framePr w:hSpace="0" w:wrap="auto" w:hAnchor="text" w:yAlign="inline"/>
             </w:pPr>
+            <w:r>
+              <w:t>V4</w:t>
+            </w:r>
           </w:p>
         </w:tc>
         <w:tc>
@@ -667,6 +660,9 @@
               <w:pStyle w:val="Tabellentextlinksbndig"/>
               <w:framePr w:hSpace="0" w:wrap="auto" w:hAnchor="text" w:yAlign="inline"/>
             </w:pPr>
+            <w:r>
+              <w:t>Matthias Böhmer</w:t>
+            </w:r>
           </w:p>
         </w:tc>
         <w:tc>
@@ -679,6 +675,9 @@
               <w:pStyle w:val="Tabellentextlinksbndig"/>
               <w:framePr w:hSpace="0" w:wrap="auto" w:hAnchor="text" w:yAlign="inline"/>
             </w:pPr>
+            <w:r>
+              <w:t>Update Modulnamen im Anhang</w:t>
+            </w:r>
           </w:p>
         </w:tc>
       </w:tr>
@@ -1137,23 +1136,7 @@
           <w:rStyle w:val="fettTH"/>
           <w:b w:val="0"/>
         </w:rPr>
-        <w:t xml:space="preserve"> </w:t>
-      </w:r>
-      <w:proofErr w:type="spellStart"/>
-      <w:r>
-        <w:rPr>
-          <w:rStyle w:val="fettTH"/>
-          <w:b w:val="0"/>
-        </w:rPr>
-        <w:t>of</w:t>
-      </w:r>
-      <w:proofErr w:type="spellEnd"/>
-      <w:r>
-        <w:rPr>
-          <w:rStyle w:val="fettTH"/>
-          <w:b w:val="0"/>
-        </w:rPr>
-        <w:t xml:space="preserve"> </w:t>
+        <w:t xml:space="preserve"> of </w:t>
       </w:r>
       <w:r>
         <w:rPr>
@@ -3262,91 +3245,7 @@
         <w:rPr>
           <w:rStyle w:val="THRot"/>
         </w:rPr>
-        <w:t>»</w:t>
-      </w:r>
-      <w:proofErr w:type="spellStart"/>
-      <w:r>
-        <w:rPr>
-          <w:rStyle w:val="THRot"/>
-        </w:rPr>
-        <w:t>Designing</w:t>
-      </w:r>
-      <w:proofErr w:type="spellEnd"/>
-      <w:r>
-        <w:rPr>
-          <w:rStyle w:val="THRot"/>
-        </w:rPr>
-        <w:t xml:space="preserve"> </w:t>
-      </w:r>
-      <w:proofErr w:type="spellStart"/>
-      <w:r>
-        <w:rPr>
-          <w:rStyle w:val="THRot"/>
-        </w:rPr>
-        <w:t>for</w:t>
-      </w:r>
-      <w:proofErr w:type="spellEnd"/>
-      <w:r>
-        <w:rPr>
-          <w:rStyle w:val="THRot"/>
-        </w:rPr>
-        <w:t xml:space="preserve"> User </w:t>
-      </w:r>
-      <w:proofErr w:type="spellStart"/>
-      <w:r>
-        <w:rPr>
-          <w:rStyle w:val="THRot"/>
-        </w:rPr>
-        <w:t>Experiences</w:t>
-      </w:r>
-      <w:proofErr w:type="spellEnd"/>
-      <w:r>
-        <w:rPr>
-          <w:rStyle w:val="THRot"/>
-        </w:rPr>
-        <w:t>«, »</w:t>
-      </w:r>
-      <w:proofErr w:type="spellStart"/>
-      <w:r>
-        <w:rPr>
-          <w:rStyle w:val="THRot"/>
-        </w:rPr>
-        <w:t>Developing</w:t>
-      </w:r>
-      <w:proofErr w:type="spellEnd"/>
-      <w:r>
-        <w:rPr>
-          <w:rStyle w:val="THRot"/>
-        </w:rPr>
-        <w:t xml:space="preserve"> Interactive and Distributed Systems« und »</w:t>
-      </w:r>
-      <w:proofErr w:type="spellStart"/>
-      <w:r>
-        <w:rPr>
-          <w:rStyle w:val="THRot"/>
-        </w:rPr>
-        <w:t>Exploring</w:t>
-      </w:r>
-      <w:proofErr w:type="spellEnd"/>
-      <w:r>
-        <w:rPr>
-          <w:rStyle w:val="THRot"/>
-        </w:rPr>
-        <w:t xml:space="preserve"> </w:t>
-      </w:r>
-      <w:proofErr w:type="spellStart"/>
-      <w:r>
-        <w:rPr>
-          <w:rStyle w:val="THRot"/>
-        </w:rPr>
-        <w:t>Advanced</w:t>
-      </w:r>
-      <w:proofErr w:type="spellEnd"/>
-      <w:r>
-        <w:rPr>
-          <w:rStyle w:val="THRot"/>
-        </w:rPr>
-        <w:t xml:space="preserve"> Interactive Media«</w:t>
+        <w:t>»Designing for User Experiences«, »Developing Interactive and Distributed Systems« und »Exploring Advanced Interactive Media«</w:t>
       </w:r>
       <w:r>
         <w:rPr>
@@ -3498,23 +3397,7 @@
         <w:pStyle w:val="FlietextTHnummeriert"/>
       </w:pPr>
       <w:r>
-        <w:t>Durch die Masterprüfung (§ 5) soll festgestellt werden, ob die Studierenden weitere für eine selbstständige Tätigkeit im Berufsfeld (</w:t>
-      </w:r>
-      <w:proofErr w:type="spellStart"/>
-      <w:r>
-        <w:t>employability</w:t>
-      </w:r>
-      <w:proofErr w:type="spellEnd"/>
-      <w:r>
-        <w:t xml:space="preserve">) sowie für die Wahrnehmung von gesellschaftlicher Verantwortung in einer globalisierten Welt (global </w:t>
-      </w:r>
-      <w:proofErr w:type="spellStart"/>
-      <w:r>
-        <w:t>citizenship</w:t>
-      </w:r>
-      <w:proofErr w:type="spellEnd"/>
-      <w:r>
-        <w:t>) notwendige gründliche Fachkenntnisse erworben haben und befähigt sind, auf der Grundlage wissenschaftlicher Erkenntnisse und Methoden selbstständig zu arbeiten und zu forschen</w:t>
+        <w:t>Durch die Masterprüfung (§ 5) soll festgestellt werden, ob die Studierenden weitere für eine selbstständige Tätigkeit im Berufsfeld (employability) sowie für die Wahrnehmung von gesellschaftlicher Verantwortung in einer globalisierten Welt (global citizenship) notwendige gründliche Fachkenntnisse erworben haben und befähigt sind, auf der Grundlage wissenschaftlicher Erkenntnisse und Methoden selbstständig zu arbeiten und zu forschen</w:t>
       </w:r>
     </w:p>
     <w:p>
@@ -3522,15 +3405,7 @@
         <w:pStyle w:val="FlietextTHnummeriert"/>
       </w:pPr>
       <w:r>
-        <w:t xml:space="preserve">Mit dem Bestehen der in § 5 aufgeführten Prüfungen wird der berufsqualifizierende und wissenschaftliche Abschluss des Studiums erreicht. Auf Grund der bestandenen Prüfungen wird nach Maßgabe der nachfolgenden Bestimmungen der Hochschulgrad „Master </w:t>
-      </w:r>
-      <w:proofErr w:type="spellStart"/>
-      <w:r>
-        <w:t>of</w:t>
-      </w:r>
-      <w:proofErr w:type="spellEnd"/>
-      <w:r>
-        <w:t xml:space="preserve"> </w:t>
+        <w:t xml:space="preserve">Mit dem Bestehen der in § 5 aufgeführten Prüfungen wird der berufsqualifizierende und wissenschaftliche Abschluss des Studiums erreicht. Auf Grund der bestandenen Prüfungen wird nach Maßgabe der nachfolgenden Bestimmungen der Hochschulgrad „Master of </w:t>
       </w:r>
       <w:r>
         <w:t>Science</w:t>
@@ -3582,15 +3457,7 @@
         <w:t xml:space="preserve">der Informatik </w:t>
       </w:r>
       <w:r>
-        <w:t xml:space="preserve">mit dem Mindestabschlussgrad „Bachelor </w:t>
-      </w:r>
-      <w:proofErr w:type="spellStart"/>
-      <w:r>
-        <w:t>of</w:t>
-      </w:r>
-      <w:proofErr w:type="spellEnd"/>
-      <w:r>
-        <w:t xml:space="preserve"> </w:t>
+        <w:t xml:space="preserve">mit dem Mindestabschlussgrad „Bachelor of </w:t>
       </w:r>
       <w:r>
         <w:rPr>
@@ -3764,15 +3631,7 @@
         <w:t xml:space="preserve">für eine viersemestrige Regelstudienzeit </w:t>
       </w:r>
       <w:r>
-        <w:t xml:space="preserve">nach dem European </w:t>
-      </w:r>
-      <w:proofErr w:type="spellStart"/>
-      <w:r>
-        <w:t>Credit</w:t>
-      </w:r>
-      <w:proofErr w:type="spellEnd"/>
-      <w:r>
-        <w:t xml:space="preserve"> Transfer System (ECTS). Die Regelstudienzeit schließt die Prüfungszeit ein.</w:t>
+        <w:t>nach dem European Credit Transfer System (ECTS). Die Regelstudienzeit schließt die Prüfungszeit ein.</w:t>
       </w:r>
     </w:p>
     <w:p>
@@ -3864,15 +3723,7 @@
         <w:pStyle w:val="FlietextTHnummeriert"/>
       </w:pPr>
       <w:r>
-        <w:t xml:space="preserve">Die Prüfungsverfahren berücksichtigen auf rechtzeitig im Vorhinein </w:t>
-      </w:r>
-      <w:proofErr w:type="gramStart"/>
-      <w:r>
-        <w:t>zu stellenden Antrag</w:t>
-      </w:r>
-      <w:proofErr w:type="gramEnd"/>
-      <w:r>
-        <w:t xml:space="preserve"> hin die gesetzlichen Mutterschutzfristen und die Fristen der Elternzeit sowie Ausfallzeiten durch Pflege oder Versorgung von Ehegatten, eingetragenen Lebenspartnerinnen und Lebenspartnern oder eines in gerader Linie Verwandten oder ersten Grades Verschwägerten, wenn diese oder dieser pflege- oder versorgungsbedürftig ist. Gleiches gilt für vorgebrachte und durch ärztliches Attest oder auf andere Weise glaubhaft gemachte Nachteile aufgrund einer Behinderung oder chronischen Erkrankung</w:t>
+        <w:t>Die Prüfungsverfahren berücksichtigen auf rechtzeitig im Vorhinein zu stellenden Antrag hin die gesetzlichen Mutterschutzfristen und die Fristen der Elternzeit sowie Ausfallzeiten durch Pflege oder Versorgung von Ehegatten, eingetragenen Lebenspartnerinnen und Lebenspartnern oder eines in gerader Linie Verwandten oder ersten Grades Verschwägerten, wenn diese oder dieser pflege- oder versorgungsbedürftig ist. Gleiches gilt für vorgebrachte und durch ärztliches Attest oder auf andere Weise glaubhaft gemachte Nachteile aufgrund einer Behinderung oder chronischen Erkrankung</w:t>
       </w:r>
       <w:r>
         <w:t>.</w:t>
@@ -5138,23 +4989,7 @@
       <w:bookmarkStart w:id="31" w:name="_Toc151685186"/>
       <w:bookmarkEnd w:id="29"/>
       <w:r>
-        <w:t>Leistungspunkte (</w:t>
-      </w:r>
-      <w:proofErr w:type="spellStart"/>
-      <w:r>
-        <w:t>Credits</w:t>
-      </w:r>
-      <w:proofErr w:type="spellEnd"/>
-      <w:r>
-        <w:t xml:space="preserve">) nach dem ECTS (European </w:t>
-      </w:r>
-      <w:proofErr w:type="spellStart"/>
-      <w:r>
-        <w:t>Credit</w:t>
-      </w:r>
-      <w:proofErr w:type="spellEnd"/>
-      <w:r>
-        <w:t xml:space="preserve"> Transfer </w:t>
+        <w:t xml:space="preserve">Leistungspunkte (Credits) nach dem ECTS (European Credit Transfer </w:t>
       </w:r>
       <w:r>
         <w:rPr>
@@ -5177,15 +5012,7 @@
         </w:numPr>
       </w:pPr>
       <w:r>
-        <w:t xml:space="preserve">Jedem Modul des Masterstudiengangs werden Leistungspunkte zugeordnet, die eine Anerkennung im Rahmen des European </w:t>
-      </w:r>
-      <w:proofErr w:type="spellStart"/>
-      <w:r>
-        <w:t>Credit</w:t>
-      </w:r>
-      <w:proofErr w:type="spellEnd"/>
-      <w:r>
-        <w:t xml:space="preserve"> Transfer Systems (ECTS) ermöglichen. Sie sind ein quantitatives Maß für den gesamten zeitlichen Arbeitsaufwand, bestehend aus Präsenzzeiten, Zeiten für Vor- und </w:t>
+        <w:t xml:space="preserve">Jedem Modul des Masterstudiengangs werden Leistungspunkte zugeordnet, die eine Anerkennung im Rahmen des European Credit Transfer Systems (ECTS) ermöglichen. Sie sind ein quantitatives Maß für den gesamten zeitlichen Arbeitsaufwand, bestehend aus Präsenzzeiten, Zeiten für Vor- und </w:t>
       </w:r>
       <w:r>
         <w:t>Nachbereitung der Veranstaltung, Selbststudium sowie für Prüfung und Prüfungsvorbereitung, de</w:t>
@@ -5433,15 +5260,7 @@
         <w:t>Versucht die oder der Studierende das Ergebnis ihrer oder seiner Prüfungsleistung durch Täuschung oder Benutzung nicht zulässiger Hilfsmittel zu beeinflussen, gilt die betreffende Prüfungsleistung als „nicht ausreichend“ (5,0) beziehungsweise „nicht bestanden“ bewertet. Das Mitführen nicht zulässiger Hilfsmittel kann bereits eine Täuschungshandlung darstellen. Unzulässige Hilfsmittel sind alle nicht ausdrücklich zur jeweiligen Prüfung zugelassenen Unterlagen, elektronischen Arbeitshilfen</w:t>
       </w:r>
       <w:r>
-        <w:t xml:space="preserve"> einschließlich der Nutzung generativer KI (z.B. in Form von </w:t>
-      </w:r>
-      <w:proofErr w:type="spellStart"/>
-      <w:r>
-        <w:t>ChatGPT</w:t>
-      </w:r>
-      <w:proofErr w:type="spellEnd"/>
-      <w:r>
-        <w:t>)</w:t>
+        <w:t xml:space="preserve"> einschließlich der Nutzung generativer KI (z.B. in Form von ChatGPT)</w:t>
       </w:r>
       <w:r>
         <w:t xml:space="preserve">, sonstige technische Geräte oder Hilfsmittel u.Ä. Für schriftliche Ausarbeitungen gilt, dass die Übernahme fremden geistigen Eigentums (Textstellen, Bilder, Statistiken etc. anderer Urheber aus offline- oder online-Quellen) als Zitate zu kennzeichnen sind (siehe auch die Richtlinien des Präsidiums der TH Köln zur Sicherung guter wissenschaftlicher Praxis und zum Umgang mit wissenschaftlichem Fehlverhalten vom 08.01.2016 in ihrer jeweils aktuellen Fassung). Auch die Übernahme jedweder nicht selbst erzeugter Lösungsartefakte (z.B. Programmcodes, technische Zeichnungen, technische oder naturwissenschaftliche Modelle und Simulationen) in eigene technische Lösungsdokumente ist als Plagiat zu werten, wenn die Quelle nicht gekennzeichnet wird. Im Falle eines Täuschungsvorwurfs ist unbeschadet der Vorschriften des Verwaltungsverfahrensgesetzes für das Land Nordrhein-Westfalen (VwVfG NRW) die oder der Vorsitzende des Prüfungsausschusses berechtigt, den Prüfling zur Ermittlung der beweiserheblichen Tatsachen zu befragen, um dem Prüfling die Möglichkeit der Stellungnahme zu eröffnen. Die Prüferinnen und Prüfer </w:t>
@@ -5593,15 +5412,7 @@
         <w:pStyle w:val="FlietextTHnummeriert"/>
       </w:pPr>
       <w:r>
-        <w:t xml:space="preserve">Die Gesamtprüfungsbelastung der Studierenden je Modulprüfung soll bei Modulprüfungen, die eine Kombination mehrerer Prüfungsformen beinhalten, nicht höher </w:t>
-      </w:r>
-      <w:proofErr w:type="gramStart"/>
-      <w:r>
-        <w:t>liegen,</w:t>
-      </w:r>
-      <w:proofErr w:type="gramEnd"/>
-      <w:r>
-        <w:t xml:space="preserve"> als bei Vorliegen von nur einer Prüfungsform.</w:t>
+        <w:t>Die Gesamtprüfungsbelastung der Studierenden je Modulprüfung soll bei Modulprüfungen, die eine Kombination mehrerer Prüfungsformen beinhalten, nicht höher liegen, als bei Vorliegen von nur einer Prüfungsform.</w:t>
       </w:r>
     </w:p>
     <w:p>
@@ -5698,15 +5509,7 @@
         <w:t xml:space="preserve">. </w:t>
       </w:r>
       <w:r>
-        <w:t xml:space="preserve">Des </w:t>
-      </w:r>
-      <w:proofErr w:type="spellStart"/>
-      <w:r>
-        <w:t>Weiteren</w:t>
-      </w:r>
-      <w:proofErr w:type="spellEnd"/>
-      <w:r>
-        <w:t xml:space="preserve"> kann für die Zulassung zur Modulprüfung auch eine Anwesenheitspflicht festgelegt werden. Anwesenheitspflichten müssen geeignet, erforderlich und angemessen sein, um das Lernziel zu erreichen. Somit muss gewährleistet sein, dass es kein milderes Mittel gibt, das Lernziel zu erreichen. Der Umfang der Mindestpräsenz muss seinerseits geeignet, erforderlich und angemessen in Bezug auf das Lernziel sein. </w:t>
+        <w:t xml:space="preserve">Des Weiteren kann für die Zulassung zur Modulprüfung auch eine Anwesenheitspflicht festgelegt werden. Anwesenheitspflichten müssen geeignet, erforderlich und angemessen sein, um das Lernziel zu erreichen. Somit muss gewährleistet sein, dass es kein milderes Mittel gibt, das Lernziel zu erreichen. Der Umfang der Mindestpräsenz muss seinerseits geeignet, erforderlich und angemessen in Bezug auf das Lernziel sein. </w:t>
       </w:r>
     </w:p>
     <w:p>
@@ -6001,14 +5804,12 @@
       <w:r>
         <w:t>Modulprüfungen können als Präsenzprüfung an den Standorten der Hochschule oder als Fernprüfung außerhalb der Standorte der Hochschule (Remote-Prüfungen) durchgeführt werden. Dabei können Modulprüfungen jeweils analog oder in elektronischer Form bzw. bei mündlichen Prüfungen in elektronischer Kommunikation unter Nutzung der von der Hochschule zur Verfügung gestellten Software und Lernplattformen abgenommen werden. Sie müssen dabei dem Grundsatz der prüfungsrechtlichen Gleichbehandlung Rechnung tragen. Studierende haben sich auf Verlangen mit einem amtlichen Lichtbildausweis und dem Studierendenausweis (</w:t>
       </w:r>
-      <w:proofErr w:type="spellStart"/>
       <w:r>
         <w:rPr>
           <w:noProof/>
         </w:rPr>
         <w:t>MultiCa</w:t>
       </w:r>
-      <w:proofErr w:type="spellEnd"/>
       <w:r>
         <w:t xml:space="preserve">) auszuweisen. </w:t>
       </w:r>
@@ -6024,15 +5825,7 @@
         <w:t xml:space="preserve">erbringung an Eides Statt </w:t>
       </w:r>
       <w:r>
-        <w:t xml:space="preserve">versichert wird. Unzulässige Hilfsmittel sind alle nicht ausdrücklich zur jeweiligen Prüfung zugelassenen Unterlagen, elektronischen Arbeitshilfen, sonstige technische Geräte oder Hilfsmittel, die prüfungsbezogene Kommunikation mit Dritten (einschließlich gemeinsamer Ablageorte oder Repositorien) bzw. Agenten künstlicher Intelligenz </w:t>
-      </w:r>
-      <w:proofErr w:type="gramStart"/>
-      <w:r>
-        <w:t>u.Ä..</w:t>
-      </w:r>
-      <w:proofErr w:type="gramEnd"/>
-      <w:r>
-        <w:t xml:space="preserve"> Kommt es bei einer Prüfung zu technischen Störungen, die den Abbruch der Prüfung erforderlich machen und durch die Hochschule zu verantworten sind, ist zeitnah ein Nachholtermin</w:t>
+        <w:t>versichert wird. Unzulässige Hilfsmittel sind alle nicht ausdrücklich zur jeweiligen Prüfung zugelassenen Unterlagen, elektronischen Arbeitshilfen, sonstige technische Geräte oder Hilfsmittel, die prüfungsbezogene Kommunikation mit Dritten (einschließlich gemeinsamer Ablageorte oder Repositorien) bzw. Agenten künstlicher Intelligenz u.Ä.. Kommt es bei einer Prüfung zu technischen Störungen, die den Abbruch der Prüfung erforderlich machen und durch die Hochschule zu verantworten sind, ist zeitnah ein Nachholtermin</w:t>
       </w:r>
       <w:r>
         <w:t xml:space="preserve"> anzusetzen. Für Prüflinge gelten die Vorschriften zu Versäumnis und Rücktritt gemäß § 15 Abs. 1 und Abs. 2 entsprechend.</w:t>
@@ -6218,23 +6011,7 @@
         <w:pStyle w:val="FlietextTHnummeriert"/>
       </w:pPr>
       <w:r>
-        <w:t>In elektronischer Form durchgeführte Prüfungen sind zulässig. Sie werden wie schriftliche Prüfungen behandelt. Eine elektronische Klausur (</w:t>
-      </w:r>
-      <w:proofErr w:type="spellStart"/>
-      <w:r>
-        <w:t>eKlausur</w:t>
-      </w:r>
-      <w:proofErr w:type="spellEnd"/>
-      <w:r>
-        <w:t xml:space="preserve">) ist eine Prüfung, die am Computer durchgeführt und deren Erstellung, Durchführung und Auswertung insgesamt durch Informations- und Kommunikationstechnologien unterstützt wird. Den Studierenden wird vor der Prüfung ausreichend Gelegenheit gegeben, sich mit dem elektronischen Prüfungssystem vertraut zu machen. Die </w:t>
-      </w:r>
-      <w:proofErr w:type="spellStart"/>
-      <w:r>
-        <w:t>eKlausur</w:t>
-      </w:r>
-      <w:proofErr w:type="spellEnd"/>
-      <w:r>
-        <w:t xml:space="preserve"> ist in Anwesenheit (bei Präsenzprüfung) oder Erreichbarkeit (bei Fernprüfung) einer fachlich sachkundigen Person durchzuführen, die über den Prüfungsverlauf eine Niederschrift anfertigt (§ 18 Abs. 6). Es muss sichergestellt sein, dass die elektronischen Daten eindeutig und bis zum Ablauf der Aufbewahrungsfristen den einzelnen Prüfungskandidatinnen und Prüfungskandidaten zugeordnet werden können. </w:t>
+        <w:t xml:space="preserve">In elektronischer Form durchgeführte Prüfungen sind zulässig. Sie werden wie schriftliche Prüfungen behandelt. Eine elektronische Klausur (eKlausur) ist eine Prüfung, die am Computer durchgeführt und deren Erstellung, Durchführung und Auswertung insgesamt durch Informations- und Kommunikationstechnologien unterstützt wird. Den Studierenden wird vor der Prüfung ausreichend Gelegenheit gegeben, sich mit dem elektronischen Prüfungssystem vertraut zu machen. Die eKlausur ist in Anwesenheit (bei Präsenzprüfung) oder Erreichbarkeit (bei Fernprüfung) einer fachlich sachkundigen Person durchzuführen, die über den Prüfungsverlauf eine Niederschrift anfertigt (§ 18 Abs. 6). Es muss sichergestellt sein, dass die elektronischen Daten eindeutig und bis zum Ablauf der Aufbewahrungsfristen den einzelnen Prüfungskandidatinnen und Prüfungskandidaten zugeordnet werden können. </w:t>
       </w:r>
     </w:p>
     <w:p>
@@ -6242,39 +6019,7 @@
         <w:pStyle w:val="FlietextTHnummeriert"/>
       </w:pPr>
       <w:r>
-        <w:t xml:space="preserve">Die elektronische Fernklausur ist auf begründeten Antrag der oder des Prüfenden und mit Zustimmung des Prüfungsausschusses zulässig. Die Prüflinge müssen sich zu Beginn der Prüfung mittels </w:t>
-      </w:r>
-      <w:proofErr w:type="spellStart"/>
-      <w:r>
-        <w:t>MultiCa</w:t>
-      </w:r>
-      <w:proofErr w:type="spellEnd"/>
-      <w:r>
-        <w:t xml:space="preserve"> und Personalausweis/Pass ausweisen und per Kameraschwenk durch den Raum, in welchem sie die Prüfung anfertigen, zeigen, dass sie sich </w:t>
-      </w:r>
-      <w:proofErr w:type="gramStart"/>
-      <w:r>
-        <w:t>alleine</w:t>
-      </w:r>
-      <w:proofErr w:type="gramEnd"/>
-      <w:r>
-        <w:t xml:space="preserve"> dort aufhalten und die Prüfung ohne nicht zugelassene Hilfsmittel bearbeiten. Um die Chancengleichheit zu gewährleisten und dazu Täuschungshandlungen während einer Fernklausur zu unterbinden, sind die Studierenden verpflichtet, die Kamera- und Mikrofonfunktion der zur Prüfung eingesetzten Kommunikationseinrichtungen zu aktivieren (Videoaufsicht). Im Verdachtsfall kann ein weiterer Kameraschwenk verlangt werden. Die Videoaufsicht ist im Übrigen so zu gestalten, dass der Persönlichkeitsschutz und die Privatsphäre der Prüflinge nicht mehr als zu den berechtigten Kontrollzwecken erforderlich eingeschränkt werden. Die Videoaufsicht erfolgt durch Aufsichtspersonal der Hochschule. Eine automatisierte Auswertung von Bild- oder </w:t>
-      </w:r>
-      <w:proofErr w:type="spellStart"/>
-      <w:r>
-        <w:t>Tondaten</w:t>
-      </w:r>
-      <w:proofErr w:type="spellEnd"/>
-      <w:r>
-        <w:t xml:space="preserve"> der Videoaufsicht findet grundsätzlich nicht statt. Eine Aufzeichnung der Prüfung oder anderweitige Speicherung der Bild- oder </w:t>
-      </w:r>
-      <w:proofErr w:type="spellStart"/>
-      <w:r>
-        <w:t>Tondaten</w:t>
-      </w:r>
-      <w:proofErr w:type="spellEnd"/>
-      <w:r>
-        <w:t xml:space="preserve"> findet nicht statt.</w:t>
+        <w:t>Die elektronische Fernklausur ist auf begründeten Antrag der oder des Prüfenden und mit Zustimmung des Prüfungsausschusses zulässig. Die Prüflinge müssen sich zu Beginn der Prüfung mittels MultiCa und Personalausweis/Pass ausweisen und per Kameraschwenk durch den Raum, in welchem sie die Prüfung anfertigen, zeigen, dass sie sich alleine dort aufhalten und die Prüfung ohne nicht zugelassene Hilfsmittel bearbeiten. Um die Chancengleichheit zu gewährleisten und dazu Täuschungshandlungen während einer Fernklausur zu unterbinden, sind die Studierenden verpflichtet, die Kamera- und Mikrofonfunktion der zur Prüfung eingesetzten Kommunikationseinrichtungen zu aktivieren (Videoaufsicht). Im Verdachtsfall kann ein weiterer Kameraschwenk verlangt werden. Die Videoaufsicht ist im Übrigen so zu gestalten, dass der Persönlichkeitsschutz und die Privatsphäre der Prüflinge nicht mehr als zu den berechtigten Kontrollzwecken erforderlich eingeschränkt werden. Die Videoaufsicht erfolgt durch Aufsichtspersonal der Hochschule. Eine automatisierte Auswertung von Bild- oder Tondaten der Videoaufsicht findet grundsätzlich nicht statt. Eine Aufzeichnung der Prüfung oder anderweitige Speicherung der Bild- oder Tondaten findet nicht statt.</w:t>
       </w:r>
     </w:p>
     <w:p>
@@ -6533,21 +6278,7 @@
         <w:rPr>
           <w:rStyle w:val="THRot"/>
         </w:rPr>
-        <w:t xml:space="preserve">, mündlicher Beitrag, Projektarbeit, Testat/Zwischentestat, </w:t>
-      </w:r>
-      <w:proofErr w:type="spellStart"/>
-      <w:r>
-        <w:rPr>
-          <w:rStyle w:val="THRot"/>
-        </w:rPr>
-        <w:t>Performanzprüfung</w:t>
-      </w:r>
-      <w:proofErr w:type="spellEnd"/>
-      <w:r>
-        <w:rPr>
-          <w:rStyle w:val="THRot"/>
-        </w:rPr>
-        <w:t>, Lernportfolio, Praktikumsbericht, Rollenspiel, Simulation, Planspiel</w:t>
+        <w:t>, mündlicher Beitrag, Projektarbeit, Testat/Zwischentestat, Performanzprüfung, Lernportfolio, Praktikumsbericht, Rollenspiel, Simulation, Planspiel</w:t>
       </w:r>
       <w:r>
         <w:rPr>
@@ -6685,21 +6416,7 @@
         <w:rPr>
           <w:rStyle w:val="THRot"/>
         </w:rPr>
-        <w:t xml:space="preserve">Im Rahmen einer </w:t>
-      </w:r>
-      <w:proofErr w:type="spellStart"/>
-      <w:r>
-        <w:rPr>
-          <w:rStyle w:val="THRot"/>
-        </w:rPr>
-        <w:t>Performanzprüfung</w:t>
-      </w:r>
-      <w:proofErr w:type="spellEnd"/>
-      <w:r>
-        <w:rPr>
-          <w:rStyle w:val="THRot"/>
-        </w:rPr>
-        <w:t xml:space="preserve"> werden realitätsnahe, typische Handlungssituationen simuliert. Die Studierenden werden hierzu mit einer oder mehreren Aufgabenstellungen konfrontiert, wie sie in ihrem späteren Berufsfeld tatsächlich vorkommen (können). Die Studierenden müssen diese Aufgabenstellung – nach Maßgabe der konkreten Ausgestaltung in dem jeweiligen Modul – alleine oder in der Rolle eines Mitgliedes einer mit den jeweiligen Aufgaben betrauten Gruppe in eigener Verantwortung lösen. Wie sorgfältig die Aufgabenstellung analysiert und welcher Lösungsweg eingeschlagen wird, welche Methoden und Instrumente ausgewählt und eingesetzt werden und wie die Studierenden die eigenen Aktivitäten sowie die Zusammenarbeit mit den anderen Gruppenmitgliedern ausgestalten, organisieren, koordinieren und dokumentieren (Projektmanagement), bestimmen die Studierenden analog zur beruflichen Praxis weitgehend selbst; dies wird bewertet (Performanz).</w:t>
+        <w:t>Im Rahmen einer Performanzprüfung werden realitätsnahe, typische Handlungssituationen simuliert. Die Studierenden werden hierzu mit einer oder mehreren Aufgabenstellungen konfrontiert, wie sie in ihrem späteren Berufsfeld tatsächlich vorkommen (können). Die Studierenden müssen diese Aufgabenstellung – nach Maßgabe der konkreten Ausgestaltung in dem jeweiligen Modul – alleine oder in der Rolle eines Mitgliedes einer mit den jeweiligen Aufgaben betrauten Gruppe in eigener Verantwortung lösen. Wie sorgfältig die Aufgabenstellung analysiert und welcher Lösungsweg eingeschlagen wird, welche Methoden und Instrumente ausgewählt und eingesetzt werden und wie die Studierenden die eigenen Aktivitäten sowie die Zusammenarbeit mit den anderen Gruppenmitgliedern ausgestalten, organisieren, koordinieren und dokumentieren (Projektmanagement), bestimmen die Studierenden analog zur beruflichen Praxis weitgehend selbst; dies wird bewertet (Performanz).</w:t>
       </w:r>
     </w:p>
     <w:p>
@@ -6820,39 +6537,7 @@
           <w:rStyle w:val="THRot"/>
           <w:color w:val="auto"/>
         </w:rPr>
-        <w:t>Weitere Prüfungsformen können auch in Form einer Gruppenarbeit zur Prüfung zugelassen werden. Dies setzt in der Regel voraus, dass der als Prüfungsleistung zu bewertende Beitrag der oder des einzelnen Studierenden aufgrund der Angabe von Abschnitten, Arbeitsgebieten, Seitenzahlen (bei Hausarbeiten) oder anderen objektiven Kriterien, die eine eindeutige Abgrenzung ermöglichen, deutlich unterscheidbar und bewertbar ist. Wenn die intendierten Lernergebnisse (</w:t>
-      </w:r>
-      <w:proofErr w:type="spellStart"/>
-      <w:r>
-        <w:rPr>
-          <w:rStyle w:val="THRot"/>
-          <w:color w:val="auto"/>
-        </w:rPr>
-        <w:t>learning</w:t>
-      </w:r>
-      <w:proofErr w:type="spellEnd"/>
-      <w:r>
-        <w:rPr>
-          <w:rStyle w:val="THRot"/>
-          <w:color w:val="auto"/>
-        </w:rPr>
-        <w:t xml:space="preserve"> </w:t>
-      </w:r>
-      <w:proofErr w:type="spellStart"/>
-      <w:r>
-        <w:rPr>
-          <w:rStyle w:val="THRot"/>
-          <w:color w:val="auto"/>
-        </w:rPr>
-        <w:t>outcomes</w:t>
-      </w:r>
-      <w:proofErr w:type="spellEnd"/>
-      <w:r>
-        <w:rPr>
-          <w:rStyle w:val="THRot"/>
-          <w:color w:val="auto"/>
-        </w:rPr>
-        <w:t>) die Teamarbeit insgesamt im Fokus haben, kann davon abweichend eine Gesamtbewertung der Gruppenarbeit stattfinden</w:t>
+        <w:t>Weitere Prüfungsformen können auch in Form einer Gruppenarbeit zur Prüfung zugelassen werden. Dies setzt in der Regel voraus, dass der als Prüfungsleistung zu bewertende Beitrag der oder des einzelnen Studierenden aufgrund der Angabe von Abschnitten, Arbeitsgebieten, Seitenzahlen (bei Hausarbeiten) oder anderen objektiven Kriterien, die eine eindeutige Abgrenzung ermöglichen, deutlich unterscheidbar und bewertbar ist. Wenn die intendierten Lernergebnisse (learning outcomes) die Teamarbeit insgesamt im Fokus haben, kann davon abweichend eine Gesamtbewertung der Gruppenarbeit stattfinden</w:t>
       </w:r>
       <w:r>
         <w:rPr>
@@ -10769,7 +10454,7 @@
                 <w:sz w:val="16"/>
                 <w:szCs w:val="16"/>
               </w:rPr>
-              <w:t>Angewandte Statistik für die Human-Computer Interaction</w:t>
+              <w:t>Advanced Rendering Techniques</w:t>
             </w:r>
           </w:p>
         </w:tc>
@@ -10817,6 +10502,44 @@
                 <w:szCs w:val="16"/>
               </w:rPr>
             </w:pPr>
+          </w:p>
+        </w:tc>
+        <w:tc>
+          <w:tcPr>
+            <w:tcW w:w="756" w:type="dxa"/>
+            <w:shd w:val="clear" w:color="auto" w:fill="auto"/>
+            <w:vAlign w:val="center"/>
+            <w:hideMark/>
+          </w:tcPr>
+          <w:p>
+            <w:pPr>
+              <w:spacing w:after="0" w:line="240" w:lineRule="auto"/>
+              <w:jc w:val="center"/>
+              <w:rPr>
+                <w:rFonts w:ascii="Arial" w:hAnsi="Arial" w:cs="Arial"/>
+                <w:sz w:val="16"/>
+                <w:szCs w:val="16"/>
+              </w:rPr>
+            </w:pPr>
+          </w:p>
+        </w:tc>
+        <w:tc>
+          <w:tcPr>
+            <w:tcW w:w="756" w:type="dxa"/>
+            <w:shd w:val="clear" w:color="auto" w:fill="auto"/>
+            <w:vAlign w:val="center"/>
+            <w:hideMark/>
+          </w:tcPr>
+          <w:p>
+            <w:pPr>
+              <w:spacing w:after="0" w:line="240" w:lineRule="auto"/>
+              <w:jc w:val="center"/>
+              <w:rPr>
+                <w:rFonts w:ascii="Arial" w:hAnsi="Arial" w:cs="Arial"/>
+                <w:sz w:val="16"/>
+                <w:szCs w:val="16"/>
+              </w:rPr>
+            </w:pPr>
             <w:r>
               <w:rPr>
                 <w:rFonts w:ascii="Arial" w:hAnsi="Arial" w:cs="Arial"/>
@@ -10825,44 +10548,6 @@
               </w:rPr>
               <w:t>X</w:t>
             </w:r>
-          </w:p>
-        </w:tc>
-        <w:tc>
-          <w:tcPr>
-            <w:tcW w:w="756" w:type="dxa"/>
-            <w:shd w:val="clear" w:color="auto" w:fill="auto"/>
-            <w:vAlign w:val="center"/>
-            <w:hideMark/>
-          </w:tcPr>
-          <w:p>
-            <w:pPr>
-              <w:spacing w:after="0" w:line="240" w:lineRule="auto"/>
-              <w:jc w:val="center"/>
-              <w:rPr>
-                <w:rFonts w:ascii="Arial" w:hAnsi="Arial" w:cs="Arial"/>
-                <w:sz w:val="16"/>
-                <w:szCs w:val="16"/>
-              </w:rPr>
-            </w:pPr>
-          </w:p>
-        </w:tc>
-        <w:tc>
-          <w:tcPr>
-            <w:tcW w:w="756" w:type="dxa"/>
-            <w:shd w:val="clear" w:color="auto" w:fill="auto"/>
-            <w:vAlign w:val="center"/>
-            <w:hideMark/>
-          </w:tcPr>
-          <w:p>
-            <w:pPr>
-              <w:spacing w:after="0" w:line="240" w:lineRule="auto"/>
-              <w:jc w:val="center"/>
-              <w:rPr>
-                <w:rFonts w:ascii="Arial" w:hAnsi="Arial" w:cs="Arial"/>
-                <w:sz w:val="16"/>
-                <w:szCs w:val="16"/>
-              </w:rPr>
-            </w:pPr>
           </w:p>
         </w:tc>
       </w:tr>
@@ -10928,7 +10613,7 @@
                 <w:sz w:val="16"/>
                 <w:szCs w:val="16"/>
               </w:rPr>
-              <w:t>Augmented Reality</w:t>
+              <w:t>Angewandte Statistik für die Human-Computer Interaction</w:t>
             </w:r>
           </w:p>
         </w:tc>
@@ -10976,6 +10661,14 @@
                 <w:szCs w:val="16"/>
               </w:rPr>
             </w:pPr>
+            <w:r>
+              <w:rPr>
+                <w:rFonts w:ascii="Arial" w:hAnsi="Arial" w:cs="Arial"/>
+                <w:sz w:val="16"/>
+                <w:szCs w:val="16"/>
+              </w:rPr>
+              <w:t>X</w:t>
+            </w:r>
           </w:p>
         </w:tc>
         <w:tc>
@@ -11014,14 +10707,6 @@
                 <w:szCs w:val="16"/>
               </w:rPr>
             </w:pPr>
-            <w:r>
-              <w:rPr>
-                <w:rFonts w:ascii="Arial" w:hAnsi="Arial" w:cs="Arial"/>
-                <w:sz w:val="16"/>
-                <w:szCs w:val="16"/>
-              </w:rPr>
-              <w:t>X</w:t>
-            </w:r>
           </w:p>
         </w:tc>
       </w:tr>
@@ -11034,7 +10719,6 @@
             <w:tcW w:w="459" w:type="dxa"/>
             <w:vMerge/>
             <w:shd w:val="clear" w:color="auto" w:fill="auto"/>
-            <w:hideMark/>
           </w:tcPr>
           <w:p>
             <w:pPr>
@@ -11052,7 +10736,6 @@
             <w:tcW w:w="674" w:type="dxa"/>
             <w:vMerge/>
             <w:shd w:val="clear" w:color="auto" w:fill="auto"/>
-            <w:hideMark/>
           </w:tcPr>
           <w:p>
             <w:pPr>
@@ -11070,24 +10753,23 @@
             <w:tcW w:w="5243" w:type="dxa"/>
             <w:shd w:val="clear" w:color="auto" w:fill="auto"/>
             <w:vAlign w:val="center"/>
-            <w:hideMark/>
-          </w:tcPr>
-          <w:p>
-            <w:pPr>
-              <w:spacing w:after="0" w:line="240" w:lineRule="auto"/>
-              <w:rPr>
-                <w:rFonts w:ascii="Arial" w:hAnsi="Arial" w:cs="Arial"/>
-                <w:sz w:val="16"/>
-                <w:szCs w:val="16"/>
-              </w:rPr>
-            </w:pPr>
-            <w:r>
-              <w:rPr>
-                <w:rFonts w:ascii="Arial" w:hAnsi="Arial" w:cs="Arial"/>
-                <w:sz w:val="16"/>
-                <w:szCs w:val="16"/>
-              </w:rPr>
-              <w:t>Beautiful Code</w:t>
+          </w:tcPr>
+          <w:p>
+            <w:pPr>
+              <w:spacing w:after="0" w:line="240" w:lineRule="auto"/>
+              <w:rPr>
+                <w:rFonts w:ascii="Arial" w:hAnsi="Arial" w:cs="Arial"/>
+                <w:sz w:val="16"/>
+                <w:szCs w:val="16"/>
+              </w:rPr>
+            </w:pPr>
+            <w:r>
+              <w:rPr>
+                <w:rFonts w:ascii="Arial" w:hAnsi="Arial" w:cs="Arial"/>
+                <w:sz w:val="16"/>
+                <w:szCs w:val="16"/>
+              </w:rPr>
+              <w:t>Augmented Reality</w:t>
             </w:r>
           </w:p>
         </w:tc>
@@ -11096,7 +10778,6 @@
             <w:tcW w:w="567" w:type="dxa"/>
             <w:shd w:val="clear" w:color="auto" w:fill="auto"/>
             <w:vAlign w:val="center"/>
-            <w:hideMark/>
           </w:tcPr>
           <w:p>
             <w:pPr>
@@ -11123,7 +10804,6 @@
             <w:tcW w:w="756" w:type="dxa"/>
             <w:shd w:val="clear" w:color="auto" w:fill="auto"/>
             <w:vAlign w:val="center"/>
-            <w:hideMark/>
           </w:tcPr>
           <w:p>
             <w:pPr>
@@ -11142,7 +10822,24 @@
             <w:tcW w:w="756" w:type="dxa"/>
             <w:shd w:val="clear" w:color="auto" w:fill="auto"/>
             <w:vAlign w:val="center"/>
-            <w:hideMark/>
+          </w:tcPr>
+          <w:p>
+            <w:pPr>
+              <w:spacing w:after="0" w:line="240" w:lineRule="auto"/>
+              <w:jc w:val="center"/>
+              <w:rPr>
+                <w:rFonts w:ascii="Arial" w:hAnsi="Arial" w:cs="Arial"/>
+                <w:sz w:val="16"/>
+                <w:szCs w:val="16"/>
+              </w:rPr>
+            </w:pPr>
+          </w:p>
+        </w:tc>
+        <w:tc>
+          <w:tcPr>
+            <w:tcW w:w="756" w:type="dxa"/>
+            <w:shd w:val="clear" w:color="auto" w:fill="auto"/>
+            <w:vAlign w:val="center"/>
           </w:tcPr>
           <w:p>
             <w:pPr>
@@ -11162,25 +10859,6 @@
               </w:rPr>
               <w:t>X</w:t>
             </w:r>
-          </w:p>
-        </w:tc>
-        <w:tc>
-          <w:tcPr>
-            <w:tcW w:w="756" w:type="dxa"/>
-            <w:shd w:val="clear" w:color="auto" w:fill="auto"/>
-            <w:vAlign w:val="center"/>
-            <w:hideMark/>
-          </w:tcPr>
-          <w:p>
-            <w:pPr>
-              <w:spacing w:after="0" w:line="240" w:lineRule="auto"/>
-              <w:jc w:val="center"/>
-              <w:rPr>
-                <w:rFonts w:ascii="Arial" w:hAnsi="Arial" w:cs="Arial"/>
-                <w:sz w:val="16"/>
-                <w:szCs w:val="16"/>
-              </w:rPr>
-            </w:pPr>
           </w:p>
         </w:tc>
       </w:tr>
@@ -11246,18 +10924,8 @@
                 <w:sz w:val="16"/>
                 <w:szCs w:val="16"/>
               </w:rPr>
-              <w:t xml:space="preserve">Design </w:t>
-            </w:r>
-            <w:proofErr w:type="spellStart"/>
-            <w:r>
-              <w:rPr>
-                <w:rFonts w:ascii="Arial" w:hAnsi="Arial" w:cs="Arial"/>
-                <w:sz w:val="16"/>
-                <w:szCs w:val="16"/>
-              </w:rPr>
-              <w:t>Methodologies</w:t>
-            </w:r>
-            <w:proofErr w:type="spellEnd"/>
+              <w:t>Beautiful Code</w:t>
+            </w:r>
           </w:p>
         </w:tc>
         <w:tc>
@@ -11304,6 +10972,25 @@
                 <w:szCs w:val="16"/>
               </w:rPr>
             </w:pPr>
+          </w:p>
+        </w:tc>
+        <w:tc>
+          <w:tcPr>
+            <w:tcW w:w="756" w:type="dxa"/>
+            <w:shd w:val="clear" w:color="auto" w:fill="auto"/>
+            <w:vAlign w:val="center"/>
+            <w:hideMark/>
+          </w:tcPr>
+          <w:p>
+            <w:pPr>
+              <w:spacing w:after="0" w:line="240" w:lineRule="auto"/>
+              <w:jc w:val="center"/>
+              <w:rPr>
+                <w:rFonts w:ascii="Arial" w:hAnsi="Arial" w:cs="Arial"/>
+                <w:sz w:val="16"/>
+                <w:szCs w:val="16"/>
+              </w:rPr>
+            </w:pPr>
             <w:r>
               <w:rPr>
                 <w:rFonts w:ascii="Arial" w:hAnsi="Arial" w:cs="Arial"/>
@@ -11312,25 +10999,6 @@
               </w:rPr>
               <w:t>X</w:t>
             </w:r>
-          </w:p>
-        </w:tc>
-        <w:tc>
-          <w:tcPr>
-            <w:tcW w:w="756" w:type="dxa"/>
-            <w:shd w:val="clear" w:color="auto" w:fill="auto"/>
-            <w:vAlign w:val="center"/>
-            <w:hideMark/>
-          </w:tcPr>
-          <w:p>
-            <w:pPr>
-              <w:spacing w:after="0" w:line="240" w:lineRule="auto"/>
-              <w:jc w:val="center"/>
-              <w:rPr>
-                <w:rFonts w:ascii="Arial" w:hAnsi="Arial" w:cs="Arial"/>
-                <w:sz w:val="16"/>
-                <w:szCs w:val="16"/>
-              </w:rPr>
-            </w:pPr>
           </w:p>
         </w:tc>
         <w:tc>
@@ -11415,7 +11083,7 @@
                 <w:sz w:val="16"/>
                 <w:szCs w:val="16"/>
               </w:rPr>
-              <w:t>Fortgeschrittene Themen verteilter, web-basierter Systeme</w:t>
+              <w:t>Design Methodologies</w:t>
             </w:r>
           </w:p>
         </w:tc>
@@ -11463,6 +11131,14 @@
                 <w:szCs w:val="16"/>
               </w:rPr>
             </w:pPr>
+            <w:r>
+              <w:rPr>
+                <w:rFonts w:ascii="Arial" w:hAnsi="Arial" w:cs="Arial"/>
+                <w:sz w:val="16"/>
+                <w:szCs w:val="16"/>
+              </w:rPr>
+              <w:t>X</w:t>
+            </w:r>
           </w:p>
         </w:tc>
         <w:tc>
@@ -11482,14 +11158,6 @@
                 <w:szCs w:val="16"/>
               </w:rPr>
             </w:pPr>
-            <w:r>
-              <w:rPr>
-                <w:rFonts w:ascii="Arial" w:hAnsi="Arial" w:cs="Arial"/>
-                <w:sz w:val="16"/>
-                <w:szCs w:val="16"/>
-              </w:rPr>
-              <w:t>X</w:t>
-            </w:r>
           </w:p>
         </w:tc>
         <w:tc>
@@ -11574,7 +11242,7 @@
                 <w:sz w:val="16"/>
                 <w:szCs w:val="16"/>
               </w:rPr>
-              <w:t>Interaction Design</w:t>
+              <w:t>Fortgeschrittene Themen verteilter, web-basierter Systeme</w:t>
             </w:r>
           </w:p>
         </w:tc>
@@ -11622,6 +11290,25 @@
                 <w:szCs w:val="16"/>
               </w:rPr>
             </w:pPr>
+          </w:p>
+        </w:tc>
+        <w:tc>
+          <w:tcPr>
+            <w:tcW w:w="756" w:type="dxa"/>
+            <w:shd w:val="clear" w:color="auto" w:fill="auto"/>
+            <w:vAlign w:val="center"/>
+            <w:hideMark/>
+          </w:tcPr>
+          <w:p>
+            <w:pPr>
+              <w:spacing w:after="0" w:line="240" w:lineRule="auto"/>
+              <w:jc w:val="center"/>
+              <w:rPr>
+                <w:rFonts w:ascii="Arial" w:hAnsi="Arial" w:cs="Arial"/>
+                <w:sz w:val="16"/>
+                <w:szCs w:val="16"/>
+              </w:rPr>
+            </w:pPr>
             <w:r>
               <w:rPr>
                 <w:rFonts w:ascii="Arial" w:hAnsi="Arial" w:cs="Arial"/>
@@ -11630,25 +11317,6 @@
               </w:rPr>
               <w:t>X</w:t>
             </w:r>
-          </w:p>
-        </w:tc>
-        <w:tc>
-          <w:tcPr>
-            <w:tcW w:w="756" w:type="dxa"/>
-            <w:shd w:val="clear" w:color="auto" w:fill="auto"/>
-            <w:vAlign w:val="center"/>
-            <w:hideMark/>
-          </w:tcPr>
-          <w:p>
-            <w:pPr>
-              <w:spacing w:after="0" w:line="240" w:lineRule="auto"/>
-              <w:jc w:val="center"/>
-              <w:rPr>
-                <w:rFonts w:ascii="Arial" w:hAnsi="Arial" w:cs="Arial"/>
-                <w:sz w:val="16"/>
-                <w:szCs w:val="16"/>
-              </w:rPr>
-            </w:pPr>
           </w:p>
         </w:tc>
         <w:tc>
@@ -11733,7 +11401,7 @@
                 <w:sz w:val="16"/>
                 <w:szCs w:val="16"/>
               </w:rPr>
-              <w:t>Künstliche Intelligenz</w:t>
+              <w:t>Interaction Design</w:t>
             </w:r>
           </w:p>
         </w:tc>
@@ -11781,6 +11449,14 @@
                 <w:szCs w:val="16"/>
               </w:rPr>
             </w:pPr>
+            <w:r>
+              <w:rPr>
+                <w:rFonts w:ascii="Arial" w:hAnsi="Arial" w:cs="Arial"/>
+                <w:sz w:val="16"/>
+                <w:szCs w:val="16"/>
+              </w:rPr>
+              <w:t>X</w:t>
+            </w:r>
           </w:p>
         </w:tc>
         <w:tc>
@@ -11800,14 +11476,6 @@
                 <w:szCs w:val="16"/>
               </w:rPr>
             </w:pPr>
-            <w:r>
-              <w:rPr>
-                <w:rFonts w:ascii="Arial" w:hAnsi="Arial" w:cs="Arial"/>
-                <w:sz w:val="16"/>
-                <w:szCs w:val="16"/>
-              </w:rPr>
-              <w:t>X</w:t>
-            </w:r>
           </w:p>
         </w:tc>
         <w:tc>
@@ -11827,14 +11495,6 @@
                 <w:szCs w:val="16"/>
               </w:rPr>
             </w:pPr>
-            <w:r>
-              <w:rPr>
-                <w:rFonts w:ascii="Arial" w:hAnsi="Arial" w:cs="Arial"/>
-                <w:sz w:val="16"/>
-                <w:szCs w:val="16"/>
-              </w:rPr>
-              <w:t>X</w:t>
-            </w:r>
           </w:p>
         </w:tc>
       </w:tr>
@@ -11892,17 +11552,15 @@
                 <w:rFonts w:ascii="Arial" w:hAnsi="Arial" w:cs="Arial"/>
                 <w:sz w:val="16"/>
                 <w:szCs w:val="16"/>
-                <w:lang w:val="en-US"/>
-              </w:rPr>
-            </w:pPr>
-            <w:r>
-              <w:rPr>
-                <w:rFonts w:ascii="Arial" w:hAnsi="Arial" w:cs="Arial"/>
-                <w:sz w:val="16"/>
-                <w:szCs w:val="16"/>
-                <w:lang w:val="en-US"/>
-              </w:rPr>
-              <w:t>Mobile and Distributed Interactive Systems</w:t>
+              </w:rPr>
+            </w:pPr>
+            <w:r>
+              <w:rPr>
+                <w:rFonts w:ascii="Arial" w:hAnsi="Arial" w:cs="Arial"/>
+                <w:sz w:val="16"/>
+                <w:szCs w:val="16"/>
+              </w:rPr>
+              <w:t>Künstliche Intelligenz</w:t>
             </w:r>
           </w:p>
         </w:tc>
@@ -11996,6 +11654,14 @@
                 <w:szCs w:val="16"/>
               </w:rPr>
             </w:pPr>
+            <w:r>
+              <w:rPr>
+                <w:rFonts w:ascii="Arial" w:hAnsi="Arial" w:cs="Arial"/>
+                <w:sz w:val="16"/>
+                <w:szCs w:val="16"/>
+              </w:rPr>
+              <w:t>X</w:t>
+            </w:r>
           </w:p>
         </w:tc>
       </w:tr>
@@ -12053,25 +11719,17 @@
                 <w:rFonts w:ascii="Arial" w:hAnsi="Arial" w:cs="Arial"/>
                 <w:sz w:val="16"/>
                 <w:szCs w:val="16"/>
-              </w:rPr>
-            </w:pPr>
-            <w:proofErr w:type="spellStart"/>
-            <w:r>
-              <w:rPr>
-                <w:rFonts w:ascii="Arial" w:hAnsi="Arial" w:cs="Arial"/>
-                <w:sz w:val="16"/>
-                <w:szCs w:val="16"/>
-              </w:rPr>
-              <w:t>Photorealistische</w:t>
-            </w:r>
-            <w:proofErr w:type="spellEnd"/>
-            <w:r>
-              <w:rPr>
-                <w:rFonts w:ascii="Arial" w:hAnsi="Arial" w:cs="Arial"/>
-                <w:sz w:val="16"/>
-                <w:szCs w:val="16"/>
-              </w:rPr>
-              <w:t xml:space="preserve"> Bildsynthese</w:t>
+                <w:lang w:val="en-US"/>
+              </w:rPr>
+            </w:pPr>
+            <w:r>
+              <w:rPr>
+                <w:rFonts w:ascii="Arial" w:hAnsi="Arial" w:cs="Arial"/>
+                <w:sz w:val="16"/>
+                <w:szCs w:val="16"/>
+                <w:lang w:val="en-US"/>
+              </w:rPr>
+              <w:t>Mobile and Distributed Interactive Systems</w:t>
             </w:r>
           </w:p>
         </w:tc>
@@ -12138,6 +11796,14 @@
                 <w:szCs w:val="16"/>
               </w:rPr>
             </w:pPr>
+            <w:r>
+              <w:rPr>
+                <w:rFonts w:ascii="Arial" w:hAnsi="Arial" w:cs="Arial"/>
+                <w:sz w:val="16"/>
+                <w:szCs w:val="16"/>
+              </w:rPr>
+              <w:t>X</w:t>
+            </w:r>
           </w:p>
         </w:tc>
         <w:tc>
@@ -12157,14 +11823,6 @@
                 <w:szCs w:val="16"/>
               </w:rPr>
             </w:pPr>
-            <w:r>
-              <w:rPr>
-                <w:rFonts w:ascii="Arial" w:hAnsi="Arial" w:cs="Arial"/>
-                <w:sz w:val="16"/>
-                <w:szCs w:val="16"/>
-              </w:rPr>
-              <w:t>X</w:t>
-            </w:r>
           </w:p>
         </w:tc>
       </w:tr>
@@ -12383,23 +12041,13 @@
                 <w:szCs w:val="16"/>
               </w:rPr>
             </w:pPr>
-            <w:proofErr w:type="spellStart"/>
-            <w:r>
-              <w:rPr>
-                <w:rFonts w:ascii="Arial" w:hAnsi="Arial" w:cs="Arial"/>
-                <w:sz w:val="16"/>
-                <w:szCs w:val="16"/>
-              </w:rPr>
-              <w:t>Requirements</w:t>
-            </w:r>
-            <w:proofErr w:type="spellEnd"/>
-            <w:r>
-              <w:rPr>
-                <w:rFonts w:ascii="Arial" w:hAnsi="Arial" w:cs="Arial"/>
-                <w:sz w:val="16"/>
-                <w:szCs w:val="16"/>
-              </w:rPr>
-              <w:t xml:space="preserve"> Engineering Project</w:t>
+            <w:r>
+              <w:rPr>
+                <w:rFonts w:ascii="Arial" w:hAnsi="Arial" w:cs="Arial"/>
+                <w:sz w:val="16"/>
+                <w:szCs w:val="16"/>
+              </w:rPr>
+              <w:t>Requirements Engineering Project</w:t>
             </w:r>
           </w:p>
         </w:tc>
@@ -13514,23 +13162,13 @@
                 <w:szCs w:val="16"/>
               </w:rPr>
             </w:pPr>
-            <w:proofErr w:type="spellStart"/>
-            <w:r>
-              <w:rPr>
-                <w:rFonts w:ascii="Arial" w:hAnsi="Arial" w:cs="Arial"/>
-                <w:sz w:val="16"/>
-                <w:szCs w:val="16"/>
-              </w:rPr>
-              <w:t>Ubiquitous</w:t>
-            </w:r>
-            <w:proofErr w:type="spellEnd"/>
-            <w:r>
-              <w:rPr>
-                <w:rFonts w:ascii="Arial" w:hAnsi="Arial" w:cs="Arial"/>
-                <w:sz w:val="16"/>
-                <w:szCs w:val="16"/>
-              </w:rPr>
-              <w:t xml:space="preserve"> Computing</w:t>
+            <w:r>
+              <w:rPr>
+                <w:rFonts w:ascii="Arial" w:hAnsi="Arial" w:cs="Arial"/>
+                <w:sz w:val="16"/>
+                <w:szCs w:val="16"/>
+              </w:rPr>
+              <w:t>Ubiquitous Computing</w:t>
             </w:r>
           </w:p>
         </w:tc>
@@ -13850,7 +13488,6 @@
                 <w:szCs w:val="16"/>
               </w:rPr>
             </w:pPr>
-            <w:proofErr w:type="gramStart"/>
             <w:r>
               <w:rPr>
                 <w:rFonts w:ascii="Arial" w:hAnsi="Arial" w:cs="Arial"/>
@@ -13859,7 +13496,6 @@
               </w:rPr>
               <w:t>Web Technologien</w:t>
             </w:r>
-            <w:proofErr w:type="gramEnd"/>
           </w:p>
         </w:tc>
         <w:tc>
@@ -14224,25 +13860,7 @@
                 <w:sz w:val="16"/>
                 <w:szCs w:val="16"/>
               </w:rPr>
-              <w:t xml:space="preserve">Business </w:t>
-            </w:r>
-            <w:proofErr w:type="spellStart"/>
-            <w:r>
-              <w:rPr>
-                <w:rFonts w:ascii="Arial" w:hAnsi="Arial" w:cs="Arial"/>
-                <w:sz w:val="16"/>
-                <w:szCs w:val="16"/>
-              </w:rPr>
-              <w:t>Process</w:t>
-            </w:r>
-            <w:proofErr w:type="spellEnd"/>
-            <w:r>
-              <w:rPr>
-                <w:rFonts w:ascii="Arial" w:hAnsi="Arial" w:cs="Arial"/>
-                <w:sz w:val="16"/>
-                <w:szCs w:val="16"/>
-              </w:rPr>
-              <w:t xml:space="preserve"> Management</w:t>
+              <w:t>Business Process Management</w:t>
             </w:r>
           </w:p>
         </w:tc>
@@ -15448,23 +15066,13 @@
                 <w:szCs w:val="16"/>
               </w:rPr>
             </w:pPr>
-            <w:proofErr w:type="spellStart"/>
-            <w:r>
-              <w:rPr>
-                <w:rFonts w:ascii="Arial" w:hAnsi="Arial" w:cs="Arial"/>
-                <w:sz w:val="16"/>
-                <w:szCs w:val="16"/>
-              </w:rPr>
-              <w:t>Guided</w:t>
-            </w:r>
-            <w:proofErr w:type="spellEnd"/>
-            <w:r>
-              <w:rPr>
-                <w:rFonts w:ascii="Arial" w:hAnsi="Arial" w:cs="Arial"/>
-                <w:sz w:val="16"/>
-                <w:szCs w:val="16"/>
-              </w:rPr>
-              <w:t xml:space="preserve"> Project</w:t>
+            <w:r>
+              <w:rPr>
+                <w:rFonts w:ascii="Arial" w:hAnsi="Arial" w:cs="Arial"/>
+                <w:sz w:val="16"/>
+                <w:szCs w:val="16"/>
+              </w:rPr>
+              <w:t>Guided Project</w:t>
             </w:r>
           </w:p>
         </w:tc>
@@ -15766,18 +15374,8 @@
                 <w:sz w:val="16"/>
                 <w:szCs w:val="16"/>
               </w:rPr>
-              <w:t xml:space="preserve">IT </w:t>
-            </w:r>
-            <w:proofErr w:type="spellStart"/>
-            <w:r>
-              <w:rPr>
-                <w:rFonts w:ascii="Arial" w:hAnsi="Arial" w:cs="Arial"/>
-                <w:sz w:val="16"/>
-                <w:szCs w:val="16"/>
-              </w:rPr>
-              <w:t>Strategy</w:t>
-            </w:r>
-            <w:proofErr w:type="spellEnd"/>
+              <w:t>IT Strategy</w:t>
+            </w:r>
           </w:p>
         </w:tc>
         <w:tc>
@@ -15927,7 +15525,7 @@
                 <w:sz w:val="16"/>
                 <w:szCs w:val="16"/>
               </w:rPr>
-              <w:t>In der Forschung punkten – wissenschaftliche Verwertung von Forschungsideen und -ergebnissen</w:t>
+              <w:t>Innovation Management</w:t>
             </w:r>
           </w:p>
         </w:tc>
@@ -16070,15 +15668,17 @@
                 <w:rFonts w:ascii="Arial" w:hAnsi="Arial" w:cs="Arial"/>
                 <w:sz w:val="16"/>
                 <w:szCs w:val="16"/>
-              </w:rPr>
-            </w:pPr>
-            <w:r>
-              <w:rPr>
-                <w:rFonts w:ascii="Arial" w:hAnsi="Arial" w:cs="Arial"/>
-                <w:sz w:val="16"/>
-                <w:szCs w:val="16"/>
-              </w:rPr>
-              <w:t>Innovation Management</w:t>
+                <w:lang w:val="en-US"/>
+              </w:rPr>
+            </w:pPr>
+            <w:r>
+              <w:rPr>
+                <w:rFonts w:ascii="Arial" w:hAnsi="Arial" w:cs="Arial"/>
+                <w:sz w:val="16"/>
+                <w:szCs w:val="16"/>
+                <w:lang w:val="en-US"/>
+              </w:rPr>
+              <w:t>Leadership Principles and Strategic Management</w:t>
             </w:r>
           </w:p>
         </w:tc>
@@ -16221,17 +15821,15 @@
                 <w:rFonts w:ascii="Arial" w:hAnsi="Arial" w:cs="Arial"/>
                 <w:sz w:val="16"/>
                 <w:szCs w:val="16"/>
-                <w:lang w:val="en-US"/>
-              </w:rPr>
-            </w:pPr>
-            <w:r>
-              <w:rPr>
-                <w:rFonts w:ascii="Arial" w:hAnsi="Arial" w:cs="Arial"/>
-                <w:sz w:val="16"/>
-                <w:szCs w:val="16"/>
-                <w:lang w:val="en-US"/>
-              </w:rPr>
-              <w:t>Leadership Principles and Strategic Management</w:t>
+              </w:rPr>
+            </w:pPr>
+            <w:r>
+              <w:rPr>
+                <w:rFonts w:ascii="Arial" w:hAnsi="Arial" w:cs="Arial"/>
+                <w:sz w:val="16"/>
+                <w:szCs w:val="16"/>
+              </w:rPr>
+              <w:t>Management Simulation Game</w:t>
             </w:r>
           </w:p>
         </w:tc>
@@ -16382,7 +15980,7 @@
                 <w:sz w:val="16"/>
                 <w:szCs w:val="16"/>
               </w:rPr>
-              <w:t>Management Simulation Game</w:t>
+              <w:t>Management und Unternehmenssteuerung</w:t>
             </w:r>
           </w:p>
         </w:tc>
@@ -16533,7 +16131,7 @@
                 <w:sz w:val="16"/>
                 <w:szCs w:val="16"/>
               </w:rPr>
-              <w:t>Management und Unternehmenssteuerung</w:t>
+              <w:t>Modern Database Systems</w:t>
             </w:r>
           </w:p>
         </w:tc>
@@ -16684,7 +16282,7 @@
                 <w:sz w:val="16"/>
                 <w:szCs w:val="16"/>
               </w:rPr>
-              <w:t>Modern Database Systems</w:t>
+              <w:t>Netz-Architekturen, -Design und -Infrastrukturen</w:t>
             </w:r>
           </w:p>
         </w:tc>
@@ -16835,7 +16433,7 @@
                 <w:sz w:val="16"/>
                 <w:szCs w:val="16"/>
               </w:rPr>
-              <w:t>Netz-Architekturen, -Design und -Infrastrukturen</w:t>
+              <w:t>Open Science</w:t>
             </w:r>
           </w:p>
         </w:tc>
@@ -16986,7 +16584,7 @@
                 <w:sz w:val="16"/>
                 <w:szCs w:val="16"/>
               </w:rPr>
-              <w:t>Open Science</w:t>
+              <w:t>Performance Management</w:t>
             </w:r>
           </w:p>
         </w:tc>
@@ -17137,7 +16735,7 @@
                 <w:sz w:val="16"/>
                 <w:szCs w:val="16"/>
               </w:rPr>
-              <w:t>Performance Management</w:t>
+              <w:t>Process Mining</w:t>
             </w:r>
           </w:p>
         </w:tc>
@@ -17280,25 +16878,17 @@
                 <w:rFonts w:ascii="Arial" w:hAnsi="Arial" w:cs="Arial"/>
                 <w:sz w:val="16"/>
                 <w:szCs w:val="16"/>
-              </w:rPr>
-            </w:pPr>
-            <w:proofErr w:type="spellStart"/>
-            <w:r>
-              <w:rPr>
-                <w:rFonts w:ascii="Arial" w:hAnsi="Arial" w:cs="Arial"/>
-                <w:sz w:val="16"/>
-                <w:szCs w:val="16"/>
-              </w:rPr>
-              <w:t>Process</w:t>
-            </w:r>
-            <w:proofErr w:type="spellEnd"/>
-            <w:r>
-              <w:rPr>
-                <w:rFonts w:ascii="Arial" w:hAnsi="Arial" w:cs="Arial"/>
-                <w:sz w:val="16"/>
-                <w:szCs w:val="16"/>
-              </w:rPr>
-              <w:t xml:space="preserve"> Mining</w:t>
+                <w:lang w:val="en-US"/>
+              </w:rPr>
+            </w:pPr>
+            <w:r>
+              <w:rPr>
+                <w:rFonts w:ascii="Arial" w:hAnsi="Arial" w:cs="Arial"/>
+                <w:sz w:val="16"/>
+                <w:szCs w:val="16"/>
+                <w:lang w:val="en-US"/>
+              </w:rPr>
+              <w:t>Psychological aspects of digital transformation</w:t>
             </w:r>
           </w:p>
         </w:tc>
@@ -17441,17 +17031,15 @@
                 <w:rFonts w:ascii="Arial" w:hAnsi="Arial" w:cs="Arial"/>
                 <w:sz w:val="16"/>
                 <w:szCs w:val="16"/>
-                <w:lang w:val="en-US"/>
-              </w:rPr>
-            </w:pPr>
-            <w:r>
-              <w:rPr>
-                <w:rFonts w:ascii="Arial" w:hAnsi="Arial" w:cs="Arial"/>
-                <w:sz w:val="16"/>
-                <w:szCs w:val="16"/>
-                <w:lang w:val="en-US"/>
-              </w:rPr>
-              <w:t>Psychological aspects of digital transformation</w:t>
+              </w:rPr>
+            </w:pPr>
+            <w:r>
+              <w:rPr>
+                <w:rFonts w:ascii="Arial" w:hAnsi="Arial" w:cs="Arial"/>
+                <w:sz w:val="16"/>
+                <w:szCs w:val="16"/>
+              </w:rPr>
+              <w:t>Spezielle Gebiete der Mathematik</w:t>
             </w:r>
           </w:p>
         </w:tc>
@@ -17549,7 +17137,6 @@
             <w:tcW w:w="459" w:type="dxa"/>
             <w:vMerge/>
             <w:shd w:val="clear" w:color="auto" w:fill="auto"/>
-            <w:hideMark/>
           </w:tcPr>
           <w:p>
             <w:pPr>
@@ -17567,7 +17154,6 @@
             <w:tcW w:w="674" w:type="dxa"/>
             <w:vMerge/>
             <w:shd w:val="clear" w:color="auto" w:fill="auto"/>
-            <w:hideMark/>
           </w:tcPr>
           <w:p>
             <w:pPr>
@@ -17585,24 +17171,23 @@
             <w:tcW w:w="5243" w:type="dxa"/>
             <w:shd w:val="clear" w:color="auto" w:fill="auto"/>
             <w:vAlign w:val="center"/>
-            <w:hideMark/>
-          </w:tcPr>
-          <w:p>
-            <w:pPr>
-              <w:spacing w:after="0" w:line="240" w:lineRule="auto"/>
-              <w:rPr>
-                <w:rFonts w:ascii="Arial" w:hAnsi="Arial" w:cs="Arial"/>
-                <w:sz w:val="16"/>
-                <w:szCs w:val="16"/>
-              </w:rPr>
-            </w:pPr>
-            <w:r>
-              <w:rPr>
-                <w:rFonts w:ascii="Arial" w:hAnsi="Arial" w:cs="Arial"/>
-                <w:sz w:val="16"/>
-                <w:szCs w:val="16"/>
-              </w:rPr>
-              <w:t>Spezielle Gebiete der Mathematik</w:t>
+          </w:tcPr>
+          <w:p>
+            <w:pPr>
+              <w:spacing w:after="0" w:line="240" w:lineRule="auto"/>
+              <w:rPr>
+                <w:rFonts w:ascii="Arial" w:hAnsi="Arial" w:cs="Arial"/>
+                <w:sz w:val="16"/>
+                <w:szCs w:val="16"/>
+              </w:rPr>
+            </w:pPr>
+            <w:r>
+              <w:rPr>
+                <w:rFonts w:ascii="Arial" w:hAnsi="Arial" w:cs="Arial"/>
+                <w:sz w:val="16"/>
+                <w:szCs w:val="16"/>
+              </w:rPr>
+              <w:t>Virtualisierung und Dienstarchitekturen</w:t>
             </w:r>
           </w:p>
         </w:tc>
@@ -17611,7 +17196,6 @@
             <w:tcW w:w="567" w:type="dxa"/>
             <w:shd w:val="clear" w:color="auto" w:fill="auto"/>
             <w:vAlign w:val="center"/>
-            <w:hideMark/>
           </w:tcPr>
           <w:p>
             <w:pPr>
@@ -17638,7 +17222,6 @@
             <w:tcW w:w="756" w:type="dxa"/>
             <w:shd w:val="clear" w:color="auto" w:fill="auto"/>
             <w:vAlign w:val="center"/>
-            <w:hideMark/>
           </w:tcPr>
           <w:p>
             <w:pPr>
@@ -17657,7 +17240,6 @@
             <w:tcW w:w="756" w:type="dxa"/>
             <w:shd w:val="clear" w:color="auto" w:fill="auto"/>
             <w:vAlign w:val="center"/>
-            <w:hideMark/>
           </w:tcPr>
           <w:p>
             <w:pPr>
@@ -17676,7 +17258,6 @@
             <w:tcW w:w="756" w:type="dxa"/>
             <w:shd w:val="clear" w:color="auto" w:fill="auto"/>
             <w:vAlign w:val="center"/>
-            <w:hideMark/>
           </w:tcPr>
           <w:p>
             <w:pPr>
@@ -17753,7 +17334,7 @@
                 <w:sz w:val="16"/>
                 <w:szCs w:val="16"/>
               </w:rPr>
-              <w:t>Virtualisierung und Dienstarchitekturen</w:t>
+              <w:t>Wissenschaftliche Verwertung von Forschungsideen und -ergebnissen</w:t>
             </w:r>
           </w:p>
         </w:tc>
@@ -19763,15 +19344,7 @@
                 <w:sz w:val="16"/>
                 <w:szCs w:val="16"/>
               </w:rPr>
-              <w:t>4</w:t>
-            </w:r>
-            <w:r>
-              <w:rPr>
-                <w:rFonts w:ascii="Arial" w:hAnsi="Arial" w:cs="Arial"/>
-                <w:sz w:val="16"/>
-                <w:szCs w:val="16"/>
-              </w:rPr>
-              <w:t xml:space="preserve"> Module</w:t>
+              <w:t>4 Module</w:t>
             </w:r>
           </w:p>
         </w:tc>
@@ -19797,7 +19370,7 @@
                 <w:sz w:val="16"/>
                 <w:szCs w:val="16"/>
               </w:rPr>
-              <w:t>Angewandte Statistik für die Human-Computer Interaction</w:t>
+              <w:t>Advanced Rendering Techniques</w:t>
             </w:r>
           </w:p>
         </w:tc>
@@ -19845,6 +19418,44 @@
                 <w:szCs w:val="16"/>
               </w:rPr>
             </w:pPr>
+          </w:p>
+        </w:tc>
+        <w:tc>
+          <w:tcPr>
+            <w:tcW w:w="756" w:type="dxa"/>
+            <w:shd w:val="clear" w:color="auto" w:fill="auto"/>
+            <w:vAlign w:val="center"/>
+            <w:hideMark/>
+          </w:tcPr>
+          <w:p>
+            <w:pPr>
+              <w:spacing w:after="0" w:line="240" w:lineRule="auto"/>
+              <w:jc w:val="center"/>
+              <w:rPr>
+                <w:rFonts w:ascii="Arial" w:hAnsi="Arial" w:cs="Arial"/>
+                <w:sz w:val="16"/>
+                <w:szCs w:val="16"/>
+              </w:rPr>
+            </w:pPr>
+          </w:p>
+        </w:tc>
+        <w:tc>
+          <w:tcPr>
+            <w:tcW w:w="756" w:type="dxa"/>
+            <w:shd w:val="clear" w:color="auto" w:fill="auto"/>
+            <w:vAlign w:val="center"/>
+            <w:hideMark/>
+          </w:tcPr>
+          <w:p>
+            <w:pPr>
+              <w:spacing w:after="0" w:line="240" w:lineRule="auto"/>
+              <w:jc w:val="center"/>
+              <w:rPr>
+                <w:rFonts w:ascii="Arial" w:hAnsi="Arial" w:cs="Arial"/>
+                <w:sz w:val="16"/>
+                <w:szCs w:val="16"/>
+              </w:rPr>
+            </w:pPr>
             <w:r>
               <w:rPr>
                 <w:rFonts w:ascii="Arial" w:hAnsi="Arial" w:cs="Arial"/>
@@ -19853,44 +19464,6 @@
               </w:rPr>
               <w:t>X</w:t>
             </w:r>
-          </w:p>
-        </w:tc>
-        <w:tc>
-          <w:tcPr>
-            <w:tcW w:w="756" w:type="dxa"/>
-            <w:shd w:val="clear" w:color="auto" w:fill="auto"/>
-            <w:vAlign w:val="center"/>
-            <w:hideMark/>
-          </w:tcPr>
-          <w:p>
-            <w:pPr>
-              <w:spacing w:after="0" w:line="240" w:lineRule="auto"/>
-              <w:jc w:val="center"/>
-              <w:rPr>
-                <w:rFonts w:ascii="Arial" w:hAnsi="Arial" w:cs="Arial"/>
-                <w:sz w:val="16"/>
-                <w:szCs w:val="16"/>
-              </w:rPr>
-            </w:pPr>
-          </w:p>
-        </w:tc>
-        <w:tc>
-          <w:tcPr>
-            <w:tcW w:w="756" w:type="dxa"/>
-            <w:shd w:val="clear" w:color="auto" w:fill="auto"/>
-            <w:vAlign w:val="center"/>
-            <w:hideMark/>
-          </w:tcPr>
-          <w:p>
-            <w:pPr>
-              <w:spacing w:after="0" w:line="240" w:lineRule="auto"/>
-              <w:jc w:val="center"/>
-              <w:rPr>
-                <w:rFonts w:ascii="Arial" w:hAnsi="Arial" w:cs="Arial"/>
-                <w:sz w:val="16"/>
-                <w:szCs w:val="16"/>
-              </w:rPr>
-            </w:pPr>
           </w:p>
         </w:tc>
       </w:tr>
@@ -19956,7 +19529,7 @@
                 <w:sz w:val="16"/>
                 <w:szCs w:val="16"/>
               </w:rPr>
-              <w:t>Augmented Reality</w:t>
+              <w:t>Angewandte Statistik für die Human-Computer Interaction</w:t>
             </w:r>
           </w:p>
         </w:tc>
@@ -20004,6 +19577,14 @@
                 <w:szCs w:val="16"/>
               </w:rPr>
             </w:pPr>
+            <w:r>
+              <w:rPr>
+                <w:rFonts w:ascii="Arial" w:hAnsi="Arial" w:cs="Arial"/>
+                <w:sz w:val="16"/>
+                <w:szCs w:val="16"/>
+              </w:rPr>
+              <w:t>X</w:t>
+            </w:r>
           </w:p>
         </w:tc>
         <w:tc>
@@ -20042,14 +19623,6 @@
                 <w:szCs w:val="16"/>
               </w:rPr>
             </w:pPr>
-            <w:r>
-              <w:rPr>
-                <w:rFonts w:ascii="Arial" w:hAnsi="Arial" w:cs="Arial"/>
-                <w:sz w:val="16"/>
-                <w:szCs w:val="16"/>
-              </w:rPr>
-              <w:t>X</w:t>
-            </w:r>
           </w:p>
         </w:tc>
       </w:tr>
@@ -20115,7 +19688,7 @@
                 <w:sz w:val="16"/>
                 <w:szCs w:val="16"/>
               </w:rPr>
-              <w:t>Beautiful Code</w:t>
+              <w:t>Augmented Reality</w:t>
             </w:r>
           </w:p>
         </w:tc>
@@ -20182,6 +19755,25 @@
                 <w:szCs w:val="16"/>
               </w:rPr>
             </w:pPr>
+          </w:p>
+        </w:tc>
+        <w:tc>
+          <w:tcPr>
+            <w:tcW w:w="756" w:type="dxa"/>
+            <w:shd w:val="clear" w:color="auto" w:fill="auto"/>
+            <w:vAlign w:val="center"/>
+            <w:hideMark/>
+          </w:tcPr>
+          <w:p>
+            <w:pPr>
+              <w:spacing w:after="0" w:line="240" w:lineRule="auto"/>
+              <w:jc w:val="center"/>
+              <w:rPr>
+                <w:rFonts w:ascii="Arial" w:hAnsi="Arial" w:cs="Arial"/>
+                <w:sz w:val="16"/>
+                <w:szCs w:val="16"/>
+              </w:rPr>
+            </w:pPr>
             <w:r>
               <w:rPr>
                 <w:rFonts w:ascii="Arial" w:hAnsi="Arial" w:cs="Arial"/>
@@ -20190,25 +19782,6 @@
               </w:rPr>
               <w:t>X</w:t>
             </w:r>
-          </w:p>
-        </w:tc>
-        <w:tc>
-          <w:tcPr>
-            <w:tcW w:w="756" w:type="dxa"/>
-            <w:shd w:val="clear" w:color="auto" w:fill="auto"/>
-            <w:vAlign w:val="center"/>
-            <w:hideMark/>
-          </w:tcPr>
-          <w:p>
-            <w:pPr>
-              <w:spacing w:after="0" w:line="240" w:lineRule="auto"/>
-              <w:jc w:val="center"/>
-              <w:rPr>
-                <w:rFonts w:ascii="Arial" w:hAnsi="Arial" w:cs="Arial"/>
-                <w:sz w:val="16"/>
-                <w:szCs w:val="16"/>
-              </w:rPr>
-            </w:pPr>
           </w:p>
         </w:tc>
       </w:tr>
@@ -20274,18 +19847,8 @@
                 <w:sz w:val="16"/>
                 <w:szCs w:val="16"/>
               </w:rPr>
-              <w:t xml:space="preserve">Design </w:t>
-            </w:r>
-            <w:proofErr w:type="spellStart"/>
-            <w:r>
-              <w:rPr>
-                <w:rFonts w:ascii="Arial" w:hAnsi="Arial" w:cs="Arial"/>
-                <w:sz w:val="16"/>
-                <w:szCs w:val="16"/>
-              </w:rPr>
-              <w:t>Methodologies</w:t>
-            </w:r>
-            <w:proofErr w:type="spellEnd"/>
+              <w:t>Beautiful Code</w:t>
+            </w:r>
           </w:p>
         </w:tc>
         <w:tc>
@@ -20332,6 +19895,25 @@
                 <w:szCs w:val="16"/>
               </w:rPr>
             </w:pPr>
+          </w:p>
+        </w:tc>
+        <w:tc>
+          <w:tcPr>
+            <w:tcW w:w="756" w:type="dxa"/>
+            <w:shd w:val="clear" w:color="auto" w:fill="auto"/>
+            <w:vAlign w:val="center"/>
+            <w:hideMark/>
+          </w:tcPr>
+          <w:p>
+            <w:pPr>
+              <w:spacing w:after="0" w:line="240" w:lineRule="auto"/>
+              <w:jc w:val="center"/>
+              <w:rPr>
+                <w:rFonts w:ascii="Arial" w:hAnsi="Arial" w:cs="Arial"/>
+                <w:sz w:val="16"/>
+                <w:szCs w:val="16"/>
+              </w:rPr>
+            </w:pPr>
             <w:r>
               <w:rPr>
                 <w:rFonts w:ascii="Arial" w:hAnsi="Arial" w:cs="Arial"/>
@@ -20340,25 +19922,6 @@
               </w:rPr>
               <w:t>X</w:t>
             </w:r>
-          </w:p>
-        </w:tc>
-        <w:tc>
-          <w:tcPr>
-            <w:tcW w:w="756" w:type="dxa"/>
-            <w:shd w:val="clear" w:color="auto" w:fill="auto"/>
-            <w:vAlign w:val="center"/>
-            <w:hideMark/>
-          </w:tcPr>
-          <w:p>
-            <w:pPr>
-              <w:spacing w:after="0" w:line="240" w:lineRule="auto"/>
-              <w:jc w:val="center"/>
-              <w:rPr>
-                <w:rFonts w:ascii="Arial" w:hAnsi="Arial" w:cs="Arial"/>
-                <w:sz w:val="16"/>
-                <w:szCs w:val="16"/>
-              </w:rPr>
-            </w:pPr>
           </w:p>
         </w:tc>
         <w:tc>
@@ -20443,7 +20006,7 @@
                 <w:sz w:val="16"/>
                 <w:szCs w:val="16"/>
               </w:rPr>
-              <w:t>Fortgeschrittene Themen verteilter, web-basierter Systeme</w:t>
+              <w:t>Design Methodologies</w:t>
             </w:r>
           </w:p>
         </w:tc>
@@ -20491,6 +20054,14 @@
                 <w:szCs w:val="16"/>
               </w:rPr>
             </w:pPr>
+            <w:r>
+              <w:rPr>
+                <w:rFonts w:ascii="Arial" w:hAnsi="Arial" w:cs="Arial"/>
+                <w:sz w:val="16"/>
+                <w:szCs w:val="16"/>
+              </w:rPr>
+              <w:t>X</w:t>
+            </w:r>
           </w:p>
         </w:tc>
         <w:tc>
@@ -20510,14 +20081,6 @@
                 <w:szCs w:val="16"/>
               </w:rPr>
             </w:pPr>
-            <w:r>
-              <w:rPr>
-                <w:rFonts w:ascii="Arial" w:hAnsi="Arial" w:cs="Arial"/>
-                <w:sz w:val="16"/>
-                <w:szCs w:val="16"/>
-              </w:rPr>
-              <w:t>X</w:t>
-            </w:r>
           </w:p>
         </w:tc>
         <w:tc>
@@ -20602,7 +20165,7 @@
                 <w:sz w:val="16"/>
                 <w:szCs w:val="16"/>
               </w:rPr>
-              <w:t>Interaction Design</w:t>
+              <w:t>Fortgeschrittene Themen verteilter, web-basierter Systeme</w:t>
             </w:r>
           </w:p>
         </w:tc>
@@ -20650,6 +20213,25 @@
                 <w:szCs w:val="16"/>
               </w:rPr>
             </w:pPr>
+          </w:p>
+        </w:tc>
+        <w:tc>
+          <w:tcPr>
+            <w:tcW w:w="756" w:type="dxa"/>
+            <w:shd w:val="clear" w:color="auto" w:fill="auto"/>
+            <w:vAlign w:val="center"/>
+            <w:hideMark/>
+          </w:tcPr>
+          <w:p>
+            <w:pPr>
+              <w:spacing w:after="0" w:line="240" w:lineRule="auto"/>
+              <w:jc w:val="center"/>
+              <w:rPr>
+                <w:rFonts w:ascii="Arial" w:hAnsi="Arial" w:cs="Arial"/>
+                <w:sz w:val="16"/>
+                <w:szCs w:val="16"/>
+              </w:rPr>
+            </w:pPr>
             <w:r>
               <w:rPr>
                 <w:rFonts w:ascii="Arial" w:hAnsi="Arial" w:cs="Arial"/>
@@ -20658,25 +20240,6 @@
               </w:rPr>
               <w:t>X</w:t>
             </w:r>
-          </w:p>
-        </w:tc>
-        <w:tc>
-          <w:tcPr>
-            <w:tcW w:w="756" w:type="dxa"/>
-            <w:shd w:val="clear" w:color="auto" w:fill="auto"/>
-            <w:vAlign w:val="center"/>
-            <w:hideMark/>
-          </w:tcPr>
-          <w:p>
-            <w:pPr>
-              <w:spacing w:after="0" w:line="240" w:lineRule="auto"/>
-              <w:jc w:val="center"/>
-              <w:rPr>
-                <w:rFonts w:ascii="Arial" w:hAnsi="Arial" w:cs="Arial"/>
-                <w:sz w:val="16"/>
-                <w:szCs w:val="16"/>
-              </w:rPr>
-            </w:pPr>
           </w:p>
         </w:tc>
         <w:tc>
@@ -20761,7 +20324,7 @@
                 <w:sz w:val="16"/>
                 <w:szCs w:val="16"/>
               </w:rPr>
-              <w:t>Künstliche Intelligenz</w:t>
+              <w:t>Interaction Design</w:t>
             </w:r>
           </w:p>
         </w:tc>
@@ -20809,6 +20372,14 @@
                 <w:szCs w:val="16"/>
               </w:rPr>
             </w:pPr>
+            <w:r>
+              <w:rPr>
+                <w:rFonts w:ascii="Arial" w:hAnsi="Arial" w:cs="Arial"/>
+                <w:sz w:val="16"/>
+                <w:szCs w:val="16"/>
+              </w:rPr>
+              <w:t>X</w:t>
+            </w:r>
           </w:p>
         </w:tc>
         <w:tc>
@@ -20828,14 +20399,6 @@
                 <w:szCs w:val="16"/>
               </w:rPr>
             </w:pPr>
-            <w:r>
-              <w:rPr>
-                <w:rFonts w:ascii="Arial" w:hAnsi="Arial" w:cs="Arial"/>
-                <w:sz w:val="16"/>
-                <w:szCs w:val="16"/>
-              </w:rPr>
-              <w:t>X</w:t>
-            </w:r>
           </w:p>
         </w:tc>
         <w:tc>
@@ -20855,14 +20418,6 @@
                 <w:szCs w:val="16"/>
               </w:rPr>
             </w:pPr>
-            <w:r>
-              <w:rPr>
-                <w:rFonts w:ascii="Arial" w:hAnsi="Arial" w:cs="Arial"/>
-                <w:sz w:val="16"/>
-                <w:szCs w:val="16"/>
-              </w:rPr>
-              <w:t>X</w:t>
-            </w:r>
           </w:p>
         </w:tc>
       </w:tr>
@@ -20928,9 +20483,8 @@
                 <w:rFonts w:ascii="Arial" w:hAnsi="Arial" w:cs="Arial"/>
                 <w:sz w:val="16"/>
                 <w:szCs w:val="16"/>
-                <w:lang w:val="en-US"/>
-              </w:rPr>
-              <w:t>Mobile and Distributed Interactive Systems</w:t>
+              </w:rPr>
+              <w:t>Künstliche Intelligenz</w:t>
             </w:r>
           </w:p>
         </w:tc>
@@ -21024,6 +20578,14 @@
                 <w:szCs w:val="16"/>
               </w:rPr>
             </w:pPr>
+            <w:r>
+              <w:rPr>
+                <w:rFonts w:ascii="Arial" w:hAnsi="Arial" w:cs="Arial"/>
+                <w:sz w:val="16"/>
+                <w:szCs w:val="16"/>
+              </w:rPr>
+              <w:t>X</w:t>
+            </w:r>
           </w:p>
         </w:tc>
       </w:tr>
@@ -21081,25 +20643,17 @@
                 <w:rFonts w:ascii="Arial" w:hAnsi="Arial" w:cs="Arial"/>
                 <w:sz w:val="16"/>
                 <w:szCs w:val="16"/>
-              </w:rPr>
-            </w:pPr>
-            <w:proofErr w:type="spellStart"/>
-            <w:r>
-              <w:rPr>
-                <w:rFonts w:ascii="Arial" w:hAnsi="Arial" w:cs="Arial"/>
-                <w:sz w:val="16"/>
-                <w:szCs w:val="16"/>
-              </w:rPr>
-              <w:t>Photorealistische</w:t>
-            </w:r>
-            <w:proofErr w:type="spellEnd"/>
-            <w:r>
-              <w:rPr>
-                <w:rFonts w:ascii="Arial" w:hAnsi="Arial" w:cs="Arial"/>
-                <w:sz w:val="16"/>
-                <w:szCs w:val="16"/>
-              </w:rPr>
-              <w:t xml:space="preserve"> Bildsynthese</w:t>
+                <w:lang w:val="en-US"/>
+              </w:rPr>
+            </w:pPr>
+            <w:r>
+              <w:rPr>
+                <w:rFonts w:ascii="Arial" w:hAnsi="Arial" w:cs="Arial"/>
+                <w:sz w:val="16"/>
+                <w:szCs w:val="16"/>
+                <w:lang w:val="en-US"/>
+              </w:rPr>
+              <w:t>Mobile and Distributed Interactive Systems</w:t>
             </w:r>
           </w:p>
         </w:tc>
@@ -21166,6 +20720,14 @@
                 <w:szCs w:val="16"/>
               </w:rPr>
             </w:pPr>
+            <w:r>
+              <w:rPr>
+                <w:rFonts w:ascii="Arial" w:hAnsi="Arial" w:cs="Arial"/>
+                <w:sz w:val="16"/>
+                <w:szCs w:val="16"/>
+              </w:rPr>
+              <w:t>X</w:t>
+            </w:r>
           </w:p>
         </w:tc>
         <w:tc>
@@ -21185,14 +20747,6 @@
                 <w:szCs w:val="16"/>
               </w:rPr>
             </w:pPr>
-            <w:r>
-              <w:rPr>
-                <w:rFonts w:ascii="Arial" w:hAnsi="Arial" w:cs="Arial"/>
-                <w:sz w:val="16"/>
-                <w:szCs w:val="16"/>
-              </w:rPr>
-              <w:t>X</w:t>
-            </w:r>
           </w:p>
         </w:tc>
       </w:tr>
@@ -21411,23 +20965,13 @@
                 <w:szCs w:val="16"/>
               </w:rPr>
             </w:pPr>
-            <w:proofErr w:type="spellStart"/>
-            <w:r>
-              <w:rPr>
-                <w:rFonts w:ascii="Arial" w:hAnsi="Arial" w:cs="Arial"/>
-                <w:sz w:val="16"/>
-                <w:szCs w:val="16"/>
-              </w:rPr>
-              <w:t>Requirements</w:t>
-            </w:r>
-            <w:proofErr w:type="spellEnd"/>
-            <w:r>
-              <w:rPr>
-                <w:rFonts w:ascii="Arial" w:hAnsi="Arial" w:cs="Arial"/>
-                <w:sz w:val="16"/>
-                <w:szCs w:val="16"/>
-              </w:rPr>
-              <w:t xml:space="preserve"> Engineering Project</w:t>
+            <w:r>
+              <w:rPr>
+                <w:rFonts w:ascii="Arial" w:hAnsi="Arial" w:cs="Arial"/>
+                <w:sz w:val="16"/>
+                <w:szCs w:val="16"/>
+              </w:rPr>
+              <w:t>Requirements Engineering Project</w:t>
             </w:r>
           </w:p>
         </w:tc>
@@ -22542,23 +22086,13 @@
                 <w:szCs w:val="16"/>
               </w:rPr>
             </w:pPr>
-            <w:proofErr w:type="spellStart"/>
-            <w:r>
-              <w:rPr>
-                <w:rFonts w:ascii="Arial" w:hAnsi="Arial" w:cs="Arial"/>
-                <w:sz w:val="16"/>
-                <w:szCs w:val="16"/>
-              </w:rPr>
-              <w:t>Ubiquitous</w:t>
-            </w:r>
-            <w:proofErr w:type="spellEnd"/>
-            <w:r>
-              <w:rPr>
-                <w:rFonts w:ascii="Arial" w:hAnsi="Arial" w:cs="Arial"/>
-                <w:sz w:val="16"/>
-                <w:szCs w:val="16"/>
-              </w:rPr>
-              <w:t xml:space="preserve"> Computing</w:t>
+            <w:r>
+              <w:rPr>
+                <w:rFonts w:ascii="Arial" w:hAnsi="Arial" w:cs="Arial"/>
+                <w:sz w:val="16"/>
+                <w:szCs w:val="16"/>
+              </w:rPr>
+              <w:t>Ubiquitous Computing</w:t>
             </w:r>
           </w:p>
         </w:tc>
@@ -22878,7 +22412,6 @@
                 <w:szCs w:val="16"/>
               </w:rPr>
             </w:pPr>
-            <w:proofErr w:type="gramStart"/>
             <w:r>
               <w:rPr>
                 <w:rFonts w:ascii="Arial" w:hAnsi="Arial" w:cs="Arial"/>
@@ -22887,7 +22420,6 @@
               </w:rPr>
               <w:t>Web Technologien</w:t>
             </w:r>
-            <w:proofErr w:type="gramEnd"/>
           </w:p>
         </w:tc>
         <w:tc>
@@ -23252,25 +22784,7 @@
                 <w:sz w:val="16"/>
                 <w:szCs w:val="16"/>
               </w:rPr>
-              <w:t xml:space="preserve">Business </w:t>
-            </w:r>
-            <w:proofErr w:type="spellStart"/>
-            <w:r>
-              <w:rPr>
-                <w:rFonts w:ascii="Arial" w:hAnsi="Arial" w:cs="Arial"/>
-                <w:sz w:val="16"/>
-                <w:szCs w:val="16"/>
-              </w:rPr>
-              <w:t>Process</w:t>
-            </w:r>
-            <w:proofErr w:type="spellEnd"/>
-            <w:r>
-              <w:rPr>
-                <w:rFonts w:ascii="Arial" w:hAnsi="Arial" w:cs="Arial"/>
-                <w:sz w:val="16"/>
-                <w:szCs w:val="16"/>
-              </w:rPr>
-              <w:t xml:space="preserve"> Management</w:t>
+              <w:t>Business Process Management</w:t>
             </w:r>
           </w:p>
         </w:tc>
@@ -24476,23 +23990,13 @@
                 <w:szCs w:val="16"/>
               </w:rPr>
             </w:pPr>
-            <w:proofErr w:type="spellStart"/>
-            <w:r>
-              <w:rPr>
-                <w:rFonts w:ascii="Arial" w:hAnsi="Arial" w:cs="Arial"/>
-                <w:sz w:val="16"/>
-                <w:szCs w:val="16"/>
-              </w:rPr>
-              <w:t>Guided</w:t>
-            </w:r>
-            <w:proofErr w:type="spellEnd"/>
-            <w:r>
-              <w:rPr>
-                <w:rFonts w:ascii="Arial" w:hAnsi="Arial" w:cs="Arial"/>
-                <w:sz w:val="16"/>
-                <w:szCs w:val="16"/>
-              </w:rPr>
-              <w:t xml:space="preserve"> Project</w:t>
+            <w:r>
+              <w:rPr>
+                <w:rFonts w:ascii="Arial" w:hAnsi="Arial" w:cs="Arial"/>
+                <w:sz w:val="16"/>
+                <w:szCs w:val="16"/>
+              </w:rPr>
+              <w:t>Guided Project</w:t>
             </w:r>
           </w:p>
         </w:tc>
@@ -24794,18 +24298,8 @@
                 <w:sz w:val="16"/>
                 <w:szCs w:val="16"/>
               </w:rPr>
-              <w:t xml:space="preserve">IT </w:t>
-            </w:r>
-            <w:proofErr w:type="spellStart"/>
-            <w:r>
-              <w:rPr>
-                <w:rFonts w:ascii="Arial" w:hAnsi="Arial" w:cs="Arial"/>
-                <w:sz w:val="16"/>
-                <w:szCs w:val="16"/>
-              </w:rPr>
-              <w:t>Strategy</w:t>
-            </w:r>
-            <w:proofErr w:type="spellEnd"/>
+              <w:t>IT Strategy</w:t>
+            </w:r>
           </w:p>
         </w:tc>
         <w:tc>
@@ -24955,7 +24449,7 @@
                 <w:sz w:val="16"/>
                 <w:szCs w:val="16"/>
               </w:rPr>
-              <w:t>In der Forschung punkten – wissenschaftliche Verwertung von Forschungsideen und -ergebnissen</w:t>
+              <w:t>Innovation Management</w:t>
             </w:r>
           </w:p>
         </w:tc>
@@ -25098,15 +24592,17 @@
                 <w:rFonts w:ascii="Arial" w:hAnsi="Arial" w:cs="Arial"/>
                 <w:sz w:val="16"/>
                 <w:szCs w:val="16"/>
-              </w:rPr>
-            </w:pPr>
-            <w:r>
-              <w:rPr>
-                <w:rFonts w:ascii="Arial" w:hAnsi="Arial" w:cs="Arial"/>
-                <w:sz w:val="16"/>
-                <w:szCs w:val="16"/>
-              </w:rPr>
-              <w:t>Innovation Management</w:t>
+                <w:lang w:val="en-US"/>
+              </w:rPr>
+            </w:pPr>
+            <w:r>
+              <w:rPr>
+                <w:rFonts w:ascii="Arial" w:hAnsi="Arial" w:cs="Arial"/>
+                <w:sz w:val="16"/>
+                <w:szCs w:val="16"/>
+                <w:lang w:val="en-US"/>
+              </w:rPr>
+              <w:t>Leadership Principles and Strategic Management</w:t>
             </w:r>
           </w:p>
         </w:tc>
@@ -25257,9 +24753,8 @@
                 <w:rFonts w:ascii="Arial" w:hAnsi="Arial" w:cs="Arial"/>
                 <w:sz w:val="16"/>
                 <w:szCs w:val="16"/>
-                <w:lang w:val="en-US"/>
-              </w:rPr>
-              <w:t>Leadership Principles and Strategic Management</w:t>
+              </w:rPr>
+              <w:t>Management Simulation Game</w:t>
             </w:r>
           </w:p>
         </w:tc>
@@ -25410,7 +24905,7 @@
                 <w:sz w:val="16"/>
                 <w:szCs w:val="16"/>
               </w:rPr>
-              <w:t>Management Simulation Game</w:t>
+              <w:t>Management und Unternehmenssteuerung</w:t>
             </w:r>
           </w:p>
         </w:tc>
@@ -25561,7 +25056,7 @@
                 <w:sz w:val="16"/>
                 <w:szCs w:val="16"/>
               </w:rPr>
-              <w:t>Management und Unternehmenssteuerung</w:t>
+              <w:t>Modern Database Systems</w:t>
             </w:r>
           </w:p>
         </w:tc>
@@ -25712,7 +25207,7 @@
                 <w:sz w:val="16"/>
                 <w:szCs w:val="16"/>
               </w:rPr>
-              <w:t>Modern Database Systems</w:t>
+              <w:t>Netz-Architekturen, -Design und -Infrastrukturen</w:t>
             </w:r>
           </w:p>
         </w:tc>
@@ -25863,7 +25358,7 @@
                 <w:sz w:val="16"/>
                 <w:szCs w:val="16"/>
               </w:rPr>
-              <w:t>Netz-Architekturen, -Design und -Infrastrukturen</w:t>
+              <w:t>Open Science</w:t>
             </w:r>
           </w:p>
         </w:tc>
@@ -26014,7 +25509,7 @@
                 <w:sz w:val="16"/>
                 <w:szCs w:val="16"/>
               </w:rPr>
-              <w:t>Open Science</w:t>
+              <w:t>Performance Management</w:t>
             </w:r>
           </w:p>
         </w:tc>
@@ -26165,7 +25660,7 @@
                 <w:sz w:val="16"/>
                 <w:szCs w:val="16"/>
               </w:rPr>
-              <w:t>Performance Management</w:t>
+              <w:t>Process Mining</w:t>
             </w:r>
           </w:p>
         </w:tc>
@@ -26310,23 +25805,14 @@
                 <w:szCs w:val="16"/>
               </w:rPr>
             </w:pPr>
-            <w:proofErr w:type="spellStart"/>
-            <w:r>
-              <w:rPr>
-                <w:rFonts w:ascii="Arial" w:hAnsi="Arial" w:cs="Arial"/>
-                <w:sz w:val="16"/>
-                <w:szCs w:val="16"/>
-              </w:rPr>
-              <w:t>Process</w:t>
-            </w:r>
-            <w:proofErr w:type="spellEnd"/>
-            <w:r>
-              <w:rPr>
-                <w:rFonts w:ascii="Arial" w:hAnsi="Arial" w:cs="Arial"/>
-                <w:sz w:val="16"/>
-                <w:szCs w:val="16"/>
-              </w:rPr>
-              <w:t xml:space="preserve"> Mining</w:t>
+            <w:r>
+              <w:rPr>
+                <w:rFonts w:ascii="Arial" w:hAnsi="Arial" w:cs="Arial"/>
+                <w:sz w:val="16"/>
+                <w:szCs w:val="16"/>
+                <w:lang w:val="en-US"/>
+              </w:rPr>
+              <w:t>Psychological aspects of digital transformation</w:t>
             </w:r>
           </w:p>
         </w:tc>
@@ -26477,9 +25963,8 @@
                 <w:rFonts w:ascii="Arial" w:hAnsi="Arial" w:cs="Arial"/>
                 <w:sz w:val="16"/>
                 <w:szCs w:val="16"/>
-                <w:lang w:val="en-US"/>
-              </w:rPr>
-              <w:t>Psychological aspects of digital transformation</w:t>
+              </w:rPr>
+              <w:t>Spezielle Gebiete der Mathematik</w:t>
             </w:r>
           </w:p>
         </w:tc>
@@ -26630,7 +26115,7 @@
                 <w:sz w:val="16"/>
                 <w:szCs w:val="16"/>
               </w:rPr>
-              <w:t>Spezielle Gebiete der Mathematik</w:t>
+              <w:t>Virtualisierung und Dienstarchitekturen</w:t>
             </w:r>
           </w:p>
         </w:tc>
@@ -26781,7 +26266,7 @@
                 <w:sz w:val="16"/>
                 <w:szCs w:val="16"/>
               </w:rPr>
-              <w:t>Virtualisierung und Dienstarchitekturen</w:t>
+              <w:t>Wissenschaftliche Verwertung von Forschungsideen und -ergebnissen</w:t>
             </w:r>
           </w:p>
         </w:tc>
@@ -27847,7 +27332,7 @@
         <w:sz w:val="15"/>
         <w:szCs w:val="17"/>
       </w:rPr>
-      <w:t>Anlage 1a) Studienverlaufsplan mit 3 Semestern (90 ECTS)</w:t>
+      <w:t>Anlage 1b) Studienverlaufsplan mit 4 Semestern (120 ECTS)</w:t>
     </w:r>
     <w:r>
       <w:rPr>
@@ -27872,6 +27357,12 @@
     </w:r>
     <w:r>
       <w:instrText xml:space="preserve"> STYLEREF  "Überschrift 2 unnummeriert" \t </w:instrText>
+    </w:r>
+    <w:r>
+      <w:fldChar w:fldCharType="separate"/>
+    </w:r>
+    <w:r>
+      <w:t>Anlage 1b) Studienverlaufsplan mit 4 Semestern (120 ECTS)</w:t>
     </w:r>
     <w:r>
       <w:fldChar w:fldCharType="end"/>

</xml_diff>